<commit_message>
Closes #104 Add experiments results with CIDDS and Random Forest update statistics and rules
</commit_message>
<xml_diff>
--- a/Anying Xiang/SEP-B/Sprint 4/Rules/Fuzzy rules.docx
+++ b/Anying Xiang/SEP-B/Sprint 4/Rules/Fuzzy rules.docx
@@ -226,23 +226,7 @@
           <w:rFonts w:ascii="Sitka Display" w:hAnsi="Sitka Display" w:cs="Times New Roman"/>
           <w:sz w:val="22"/>
         </w:rPr>
-        <w:t xml:space="preserve"> input &amp; output variables. Each variable has a corresponding degree in one </w:t>
-      </w:r>
-      <w:proofErr w:type="gramStart"/>
-      <w:r>
-        <w:rPr>
-          <w:rFonts w:ascii="Sitka Display" w:hAnsi="Sitka Display" w:cs="Times New Roman"/>
-          <w:sz w:val="22"/>
-        </w:rPr>
-        <w:t>particular region</w:t>
-      </w:r>
-      <w:proofErr w:type="gramEnd"/>
-      <w:r>
-        <w:rPr>
-          <w:rFonts w:ascii="Sitka Display" w:hAnsi="Sitka Display" w:cs="Times New Roman"/>
-          <w:sz w:val="22"/>
-        </w:rPr>
-        <w:t>.</w:t>
+        <w:t xml:space="preserve"> input &amp; output variables. Each variable has a corresponding degree in one particular region.</w:t>
       </w:r>
     </w:p>
     <w:p>
@@ -263,14 +247,7 @@
           <w:rFonts w:ascii="Sitka Display" w:hAnsi="Sitka Display" w:cs="Times New Roman"/>
           <w:sz w:val="22"/>
         </w:rPr>
-        <w:t xml:space="preserve">Handle the conflicted rules and reduce rule number </w:t>
-      </w:r>
-      <w:r>
-        <w:rPr>
-          <w:rFonts w:ascii="Sitka Display" w:hAnsi="Sitka Display" w:cs="Times New Roman"/>
-          <w:sz w:val="22"/>
-        </w:rPr>
-        <w:t>according to d</w:t>
+        <w:t>Handle the conflicted rules and reduce rule number according to d</w:t>
       </w:r>
       <w:r>
         <w:rPr>
@@ -368,31 +345,31 @@
     <w:p>
       <w:pPr>
         <w:rPr>
+          <w:rFonts w:ascii="Sitka Display" w:hAnsi="Sitka Display" w:cs="Times New Roman"/>
+          <w:b/>
+          <w:bCs/>
+          <w:sz w:val="24"/>
+          <w:szCs w:val="24"/>
+        </w:rPr>
+      </w:pPr>
+      <w:r>
+        <w:rPr>
           <w:rFonts w:ascii="Sitka Display" w:hAnsi="Sitka Display" w:cs="Times New Roman" w:hint="eastAsia"/>
           <w:b/>
           <w:bCs/>
           <w:sz w:val="24"/>
           <w:szCs w:val="24"/>
         </w:rPr>
-      </w:pPr>
-      <w:r>
-        <w:rPr>
-          <w:rFonts w:ascii="Sitka Display" w:hAnsi="Sitka Display" w:cs="Times New Roman" w:hint="eastAsia"/>
+        <w:t>A</w:t>
+      </w:r>
+      <w:r>
+        <w:rPr>
+          <w:rFonts w:ascii="Sitka Display" w:hAnsi="Sitka Display" w:cs="Times New Roman"/>
           <w:b/>
           <w:bCs/>
           <w:sz w:val="24"/>
           <w:szCs w:val="24"/>
         </w:rPr>
-        <w:t>A</w:t>
-      </w:r>
-      <w:r>
-        <w:rPr>
-          <w:rFonts w:ascii="Sitka Display" w:hAnsi="Sitka Display" w:cs="Times New Roman"/>
-          <w:b/>
-          <w:bCs/>
-          <w:sz w:val="24"/>
-          <w:szCs w:val="24"/>
-        </w:rPr>
         <w:t>pplication in our project:</w:t>
       </w:r>
     </w:p>
@@ -415,22 +392,13 @@
           <w:rFonts w:ascii="Sitka Display" w:hAnsi="Sitka Display" w:cs="Times New Roman"/>
           <w:sz w:val="22"/>
         </w:rPr>
-        <w:t>n our project, we can apply this approach to generate fuzzy rules. T</w:t>
-      </w:r>
-      <w:bookmarkStart w:id="0" w:name="_GoBack"/>
-      <w:bookmarkEnd w:id="0"/>
-      <w:r>
-        <w:rPr>
-          <w:rFonts w:ascii="Sitka Display" w:hAnsi="Sitka Display" w:cs="Times New Roman"/>
-          <w:sz w:val="22"/>
-        </w:rPr>
-        <w:t>he input examples are from experiments, the output will be fussy rules (input -&gt; output).</w:t>
+        <w:t>n our project, we can apply this approach to generate fuzzy rules. The input examples are from experiments, the output will be fussy rules (input -&gt; output).</w:t>
       </w:r>
     </w:p>
     <w:p>
       <w:pPr>
         <w:rPr>
-          <w:rFonts w:ascii="Sitka Display" w:hAnsi="Sitka Display" w:cs="Times New Roman" w:hint="eastAsia"/>
+          <w:rFonts w:ascii="Sitka Display" w:hAnsi="Sitka Display" w:cs="Times New Roman"/>
           <w:sz w:val="22"/>
         </w:rPr>
       </w:pPr>
@@ -563,15 +531,13 @@
       </w:pPr>
       <w:r>
         <w:rPr>
-          <w:rFonts w:ascii="Sitka Display" w:hAnsi="Sitka Display" w:cs="Times New Roman"/>
           <w:noProof/>
-          <w:sz w:val="22"/>
         </w:rPr>
         <w:drawing>
-          <wp:inline distT="0" distB="0" distL="0" distR="0" wp14:anchorId="640E03DE" wp14:editId="2391B68E">
-            <wp:extent cx="5274310" cy="695960"/>
-            <wp:effectExtent l="0" t="0" r="2540" b="8890"/>
-            <wp:docPr id="12" name="图片 12"/>
+          <wp:inline distT="0" distB="0" distL="0" distR="0" wp14:anchorId="3DE55C71" wp14:editId="59ABBCC9">
+            <wp:extent cx="5274310" cy="875030"/>
+            <wp:effectExtent l="0" t="0" r="2540" b="1270"/>
+            <wp:docPr id="4" name="图片 4"/>
             <wp:cNvGraphicFramePr>
               <a:graphicFrameLocks xmlns:a="http://schemas.openxmlformats.org/drawingml/2006/main" noChangeAspect="1"/>
             </wp:cNvGraphicFramePr>
@@ -579,7 +545,7 @@
               <a:graphicData uri="http://schemas.openxmlformats.org/drawingml/2006/picture">
                 <pic:pic xmlns:pic="http://schemas.openxmlformats.org/drawingml/2006/picture">
                   <pic:nvPicPr>
-                    <pic:cNvPr id="0" name="Picture 9"/>
+                    <pic:cNvPr id="0" name="Picture 1"/>
                     <pic:cNvPicPr>
                       <a:picLocks noChangeAspect="1" noChangeArrowheads="1"/>
                     </pic:cNvPicPr>
@@ -600,7 +566,7 @@
                   <pic:spPr bwMode="auto">
                     <a:xfrm>
                       <a:off x="0" y="0"/>
-                      <a:ext cx="5274310" cy="695960"/>
+                      <a:ext cx="5274310" cy="875030"/>
                     </a:xfrm>
                     <a:prstGeom prst="rect">
                       <a:avLst/>
@@ -627,15 +593,13 @@
       </w:pPr>
       <w:r>
         <w:rPr>
-          <w:rFonts w:ascii="Sitka Display" w:hAnsi="Sitka Display" w:cs="Times New Roman"/>
           <w:noProof/>
-          <w:sz w:val="22"/>
         </w:rPr>
         <w:drawing>
-          <wp:inline distT="0" distB="0" distL="0" distR="0" wp14:anchorId="3981EBBA" wp14:editId="5E2849DE">
-            <wp:extent cx="3454400" cy="2873061"/>
-            <wp:effectExtent l="0" t="0" r="0" b="3810"/>
-            <wp:docPr id="13" name="图片 13"/>
+          <wp:inline distT="0" distB="0" distL="0" distR="0" wp14:anchorId="257600A3" wp14:editId="0C7D1748">
+            <wp:extent cx="4546600" cy="4216400"/>
+            <wp:effectExtent l="0" t="0" r="6350" b="0"/>
+            <wp:docPr id="7" name="图片 7"/>
             <wp:cNvGraphicFramePr>
               <a:graphicFrameLocks xmlns:a="http://schemas.openxmlformats.org/drawingml/2006/main" noChangeAspect="1"/>
             </wp:cNvGraphicFramePr>
@@ -643,13 +607,13 @@
               <a:graphicData uri="http://schemas.openxmlformats.org/drawingml/2006/picture">
                 <pic:pic xmlns:pic="http://schemas.openxmlformats.org/drawingml/2006/picture">
                   <pic:nvPicPr>
-                    <pic:cNvPr id="0" name="Picture 10"/>
+                    <pic:cNvPr id="0" name="Picture 1"/>
                     <pic:cNvPicPr>
                       <a:picLocks noChangeAspect="1" noChangeArrowheads="1"/>
                     </pic:cNvPicPr>
                   </pic:nvPicPr>
                   <pic:blipFill>
-                    <a:blip r:embed="rId9" cstate="print">
+                    <a:blip r:embed="rId9">
                       <a:extLst>
                         <a:ext uri="{28A0092B-C50C-407E-A947-70E740481C1C}">
                           <a14:useLocalDpi xmlns:a14="http://schemas.microsoft.com/office/drawing/2010/main" val="0"/>
@@ -664,7 +628,7 @@
                   <pic:spPr bwMode="auto">
                     <a:xfrm>
                       <a:off x="0" y="0"/>
-                      <a:ext cx="3458154" cy="2876183"/>
+                      <a:ext cx="4546600" cy="4216400"/>
                     </a:xfrm>
                     <a:prstGeom prst="rect">
                       <a:avLst/>
@@ -708,7 +672,7 @@
           <w:rFonts w:ascii="Sitka Display" w:hAnsi="Sitka Display" w:cs="Times New Roman"/>
           <w:sz w:val="22"/>
         </w:rPr>
-        <w:t>uzzy rule base (‘or’)</w:t>
+        <w:t>uzzy rule base</w:t>
       </w:r>
     </w:p>
     <w:p>
@@ -718,6 +682,8 @@
           <w:sz w:val="22"/>
         </w:rPr>
       </w:pPr>
+      <w:bookmarkStart w:id="0" w:name="_GoBack"/>
+      <w:bookmarkEnd w:id="0"/>
       <w:r>
         <w:rPr>
           <w:rFonts w:ascii="Sitka Display" w:hAnsi="Sitka Display" w:cs="Times New Roman"/>
@@ -752,35 +718,7 @@
           <w:sz w:val="22"/>
           <w:highlight w:val="yellow"/>
         </w:rPr>
-        <w:t>whether tune ‘</w:t>
-      </w:r>
-      <w:proofErr w:type="spellStart"/>
-      <w:proofErr w:type="gramStart"/>
-      <w:r>
-        <w:rPr>
-          <w:rFonts w:ascii="Sitka Display" w:hAnsi="Sitka Display" w:cs="Times New Roman"/>
-          <w:sz w:val="22"/>
-          <w:highlight w:val="yellow"/>
-        </w:rPr>
-        <w:t>spark.shuffle</w:t>
-      </w:r>
-      <w:proofErr w:type="gramEnd"/>
-      <w:r>
-        <w:rPr>
-          <w:rFonts w:ascii="Sitka Display" w:hAnsi="Sitka Display" w:cs="Times New Roman"/>
-          <w:sz w:val="22"/>
-          <w:highlight w:val="yellow"/>
-        </w:rPr>
-        <w:t>.file.buffer</w:t>
-      </w:r>
-      <w:proofErr w:type="spellEnd"/>
-      <w:r>
-        <w:rPr>
-          <w:rFonts w:ascii="Sitka Display" w:hAnsi="Sitka Display" w:cs="Times New Roman"/>
-          <w:sz w:val="22"/>
-          <w:highlight w:val="yellow"/>
-        </w:rPr>
-        <w:t>’ from ‘32k’ to ‘16k’</w:t>
+        <w:t>whether tune ‘spark.shuffle.file.buffer’ from ‘32k’ to ‘16k’</w:t>
       </w:r>
     </w:p>
     <w:p>
@@ -793,15 +731,13 @@
       </w:pPr>
       <w:r>
         <w:rPr>
-          <w:rFonts w:ascii="Sitka Display" w:hAnsi="Sitka Display" w:cs="Times New Roman"/>
           <w:noProof/>
-          <w:sz w:val="22"/>
         </w:rPr>
         <w:drawing>
-          <wp:inline distT="0" distB="0" distL="0" distR="0" wp14:anchorId="4D5728B3" wp14:editId="5981B8FF">
-            <wp:extent cx="4984750" cy="1822450"/>
-            <wp:effectExtent l="0" t="0" r="6350" b="6350"/>
-            <wp:docPr id="14" name="图片 14"/>
+          <wp:inline distT="0" distB="0" distL="0" distR="0" wp14:anchorId="782186F0" wp14:editId="2B258E7B">
+            <wp:extent cx="4673600" cy="2019300"/>
+            <wp:effectExtent l="0" t="0" r="0" b="0"/>
+            <wp:docPr id="8" name="图片 8"/>
             <wp:cNvGraphicFramePr>
               <a:graphicFrameLocks xmlns:a="http://schemas.openxmlformats.org/drawingml/2006/main" noChangeAspect="1"/>
             </wp:cNvGraphicFramePr>
@@ -809,13 +745,13 @@
               <a:graphicData uri="http://schemas.openxmlformats.org/drawingml/2006/picture">
                 <pic:pic xmlns:pic="http://schemas.openxmlformats.org/drawingml/2006/picture">
                   <pic:nvPicPr>
-                    <pic:cNvPr id="0" name="Picture 11"/>
+                    <pic:cNvPr id="0" name="Picture 2"/>
                     <pic:cNvPicPr>
                       <a:picLocks noChangeAspect="1" noChangeArrowheads="1"/>
                     </pic:cNvPicPr>
                   </pic:nvPicPr>
                   <pic:blipFill>
-                    <a:blip r:embed="rId10" cstate="print">
+                    <a:blip r:embed="rId10">
                       <a:extLst>
                         <a:ext uri="{28A0092B-C50C-407E-A947-70E740481C1C}">
                           <a14:useLocalDpi xmlns:a14="http://schemas.microsoft.com/office/drawing/2010/main" val="0"/>
@@ -830,7 +766,7 @@
                   <pic:spPr bwMode="auto">
                     <a:xfrm>
                       <a:off x="0" y="0"/>
-                      <a:ext cx="4984750" cy="1822450"/>
+                      <a:ext cx="4673600" cy="2019300"/>
                     </a:xfrm>
                     <a:prstGeom prst="rect">
                       <a:avLst/>
@@ -850,7 +786,7 @@
     <w:p>
       <w:pPr>
         <w:rPr>
-          <w:rFonts w:ascii="Sitka Display" w:hAnsi="Sitka Display" w:cs="Times New Roman" w:hint="eastAsia"/>
+          <w:rFonts w:ascii="Sitka Display" w:hAnsi="Sitka Display" w:cs="Times New Roman"/>
           <w:sz w:val="22"/>
         </w:rPr>
       </w:pPr>
@@ -1287,6 +1223,7 @@
     <w:lsdException w:name="HTML Sample" w:semiHidden="1" w:unhideWhenUsed="1"/>
     <w:lsdException w:name="HTML Typewriter" w:semiHidden="1" w:unhideWhenUsed="1"/>
     <w:lsdException w:name="HTML Variable" w:semiHidden="1" w:unhideWhenUsed="1"/>
+    <w:lsdException w:name="Normal Table" w:semiHidden="1" w:unhideWhenUsed="1"/>
     <w:lsdException w:name="annotation subject" w:semiHidden="1" w:unhideWhenUsed="1"/>
     <w:lsdException w:name="No List" w:semiHidden="1" w:unhideWhenUsed="1"/>
     <w:lsdException w:name="Outline List 1" w:semiHidden="1" w:unhideWhenUsed="1"/>
@@ -1332,9 +1269,11 @@
     <w:lsdException w:name="Table Subtle 1" w:semiHidden="1" w:unhideWhenUsed="1"/>
     <w:lsdException w:name="Table Subtle 2" w:semiHidden="1" w:unhideWhenUsed="1"/>
     <w:lsdException w:name="Table Web 1" w:semiHidden="1" w:unhideWhenUsed="1"/>
+    <w:lsdException w:name="Table Web 2" w:semiHidden="1" w:unhideWhenUsed="1"/>
     <w:lsdException w:name="Table Web 3" w:semiHidden="1" w:unhideWhenUsed="1"/>
     <w:lsdException w:name="Balloon Text" w:semiHidden="1" w:unhideWhenUsed="1"/>
     <w:lsdException w:name="Table Grid" w:uiPriority="39"/>
+    <w:lsdException w:name="Table Theme" w:semiHidden="1" w:unhideWhenUsed="1"/>
     <w:lsdException w:name="Placeholder Text" w:semiHidden="1"/>
     <w:lsdException w:name="No Spacing" w:uiPriority="1" w:qFormat="1"/>
     <w:lsdException w:name="Light Shading" w:uiPriority="60"/>

</xml_diff>

<commit_message>
update: rules update: evaluation with BoT-IoT and CIDDS datasets & Random Forest with 5-fold-cross validation
</commit_message>
<xml_diff>
--- a/Anying Xiang/SEP-B/Sprint 4/Rules/Fuzzy rules.docx
+++ b/Anying Xiang/SEP-B/Sprint 4/Rules/Fuzzy rules.docx
@@ -417,7 +417,7 @@
           <w:noProof/>
         </w:rPr>
         <w:drawing>
-          <wp:inline distT="0" distB="0" distL="0" distR="0" wp14:anchorId="3044F096" wp14:editId="669AF74D">
+          <wp:inline distT="0" distB="0" distL="0" distR="0" wp14:anchorId="3044F096" wp14:editId="445AC0FD">
             <wp:extent cx="4320000" cy="1535430"/>
             <wp:effectExtent l="0" t="0" r="4445" b="7620"/>
             <wp:docPr id="1" name="图表 1"/>
@@ -455,7 +455,7 @@
           <w:noProof/>
         </w:rPr>
         <w:drawing>
-          <wp:inline distT="0" distB="0" distL="0" distR="0" wp14:anchorId="20825191" wp14:editId="465C2C8D">
+          <wp:inline distT="0" distB="0" distL="0" distR="0" wp14:anchorId="20825191" wp14:editId="598766D3">
             <wp:extent cx="4320000" cy="1535430"/>
             <wp:effectExtent l="0" t="0" r="4445" b="7620"/>
             <wp:docPr id="2" name="图表 2"/>
@@ -524,6 +524,7 @@
     </w:p>
     <w:p>
       <w:pPr>
+        <w:jc w:val="center"/>
         <w:rPr>
           <w:rFonts w:ascii="Sitka Display" w:hAnsi="Sitka Display" w:cs="Times New Roman"/>
           <w:sz w:val="22"/>
@@ -534,10 +535,10 @@
           <w:noProof/>
         </w:rPr>
         <w:drawing>
-          <wp:inline distT="0" distB="0" distL="0" distR="0" wp14:anchorId="3DE55C71" wp14:editId="59ABBCC9">
-            <wp:extent cx="5274310" cy="875030"/>
-            <wp:effectExtent l="0" t="0" r="2540" b="1270"/>
-            <wp:docPr id="4" name="图片 4"/>
+          <wp:inline distT="0" distB="0" distL="0" distR="0" wp14:anchorId="2F6DA046" wp14:editId="35DB4F8B">
+            <wp:extent cx="5274310" cy="936625"/>
+            <wp:effectExtent l="0" t="0" r="2540" b="0"/>
+            <wp:docPr id="5" name="图片 5"/>
             <wp:cNvGraphicFramePr>
               <a:graphicFrameLocks xmlns:a="http://schemas.openxmlformats.org/drawingml/2006/main" noChangeAspect="1"/>
             </wp:cNvGraphicFramePr>
@@ -551,7 +552,7 @@
                     </pic:cNvPicPr>
                   </pic:nvPicPr>
                   <pic:blipFill>
-                    <a:blip r:embed="rId8" cstate="print">
+                    <a:blip r:embed="rId8">
                       <a:extLst>
                         <a:ext uri="{28A0092B-C50C-407E-A947-70E740481C1C}">
                           <a14:useLocalDpi xmlns:a14="http://schemas.microsoft.com/office/drawing/2010/main" val="0"/>
@@ -566,7 +567,7 @@
                   <pic:spPr bwMode="auto">
                     <a:xfrm>
                       <a:off x="0" y="0"/>
-                      <a:ext cx="5274310" cy="875030"/>
+                      <a:ext cx="5274310" cy="936625"/>
                     </a:xfrm>
                     <a:prstGeom prst="rect">
                       <a:avLst/>
@@ -592,14 +593,11 @@
         </w:rPr>
       </w:pPr>
       <w:r>
-        <w:rPr>
-          <w:noProof/>
-        </w:rPr>
         <w:drawing>
-          <wp:inline distT="0" distB="0" distL="0" distR="0" wp14:anchorId="257600A3" wp14:editId="0C7D1748">
-            <wp:extent cx="4546600" cy="4216400"/>
-            <wp:effectExtent l="0" t="0" r="6350" b="0"/>
-            <wp:docPr id="7" name="图片 7"/>
+          <wp:inline distT="0" distB="0" distL="0" distR="0" wp14:anchorId="16BC70E7" wp14:editId="5FEA8F6B">
+            <wp:extent cx="5274310" cy="448310"/>
+            <wp:effectExtent l="0" t="0" r="2540" b="8890"/>
+            <wp:docPr id="9" name="图片 9"/>
             <wp:cNvGraphicFramePr>
               <a:graphicFrameLocks xmlns:a="http://schemas.openxmlformats.org/drawingml/2006/main" noChangeAspect="1"/>
             </wp:cNvGraphicFramePr>
@@ -607,13 +605,13 @@
               <a:graphicData uri="http://schemas.openxmlformats.org/drawingml/2006/picture">
                 <pic:pic xmlns:pic="http://schemas.openxmlformats.org/drawingml/2006/picture">
                   <pic:nvPicPr>
-                    <pic:cNvPr id="0" name="Picture 1"/>
+                    <pic:cNvPr id="0" name="Picture 3"/>
                     <pic:cNvPicPr>
                       <a:picLocks noChangeAspect="1" noChangeArrowheads="1"/>
                     </pic:cNvPicPr>
                   </pic:nvPicPr>
                   <pic:blipFill>
-                    <a:blip r:embed="rId9">
+                    <a:blip r:embed="rId9" cstate="print">
                       <a:extLst>
                         <a:ext uri="{28A0092B-C50C-407E-A947-70E740481C1C}">
                           <a14:useLocalDpi xmlns:a14="http://schemas.microsoft.com/office/drawing/2010/main" val="0"/>
@@ -628,7 +626,7 @@
                   <pic:spPr bwMode="auto">
                     <a:xfrm>
                       <a:off x="0" y="0"/>
-                      <a:ext cx="4546600" cy="4216400"/>
+                      <a:ext cx="5274310" cy="448310"/>
                     </a:xfrm>
                     <a:prstGeom prst="rect">
                       <a:avLst/>
@@ -682,43 +680,123 @@
           <w:sz w:val="22"/>
         </w:rPr>
       </w:pPr>
+      <w:r>
+        <w:rPr>
+          <w:rFonts w:ascii="Sitka Display" w:hAnsi="Sitka Display" w:cs="Times New Roman"/>
+          <w:sz w:val="22"/>
+        </w:rPr>
+        <w:t xml:space="preserve">For </w:t>
+      </w:r>
+      <w:r>
+        <w:rPr>
+          <w:rFonts w:ascii="Sitka Display" w:hAnsi="Sitka Display" w:cs="Times New Roman"/>
+          <w:sz w:val="22"/>
+        </w:rPr>
+        <w:t>Parameter-7 tuned (A)</w:t>
+      </w:r>
+      <w:r>
+        <w:rPr>
+          <w:rFonts w:ascii="Sitka Display" w:hAnsi="Sitka Display" w:cs="Times New Roman"/>
+          <w:sz w:val="22"/>
+        </w:rPr>
+        <w:t>:</w:t>
+      </w:r>
+      <w:r>
+        <w:rPr>
+          <w:rFonts w:ascii="Sitka Display" w:hAnsi="Sitka Display" w:cs="Times New Roman"/>
+          <w:sz w:val="22"/>
+        </w:rPr>
+        <w:t xml:space="preserve"> </w:t>
+      </w:r>
+      <w:r>
+        <w:rPr>
+          <w:rFonts w:ascii="Sitka Display" w:hAnsi="Sitka Display" w:cs="Times New Roman"/>
+          <w:sz w:val="22"/>
+          <w:highlight w:val="yellow"/>
+        </w:rPr>
+        <w:t>whether tune ‘spark.shuffle.file.buffer’ from ‘32</w:t>
+      </w:r>
+      <w:r>
+        <w:rPr>
+          <w:rFonts w:ascii="Sitka Display" w:hAnsi="Sitka Display" w:cs="Times New Roman"/>
+          <w:sz w:val="22"/>
+          <w:highlight w:val="yellow"/>
+        </w:rPr>
+        <w:t>k’ to ‘16k’</w:t>
+      </w:r>
+      <w:r>
+        <w:rPr>
+          <w:rFonts w:ascii="Sitka Display" w:hAnsi="Sitka Display" w:cs="Times New Roman"/>
+          <w:sz w:val="22"/>
+          <w:highlight w:val="yellow"/>
+        </w:rPr>
+        <w:t xml:space="preserve"> (T-A)</w:t>
+      </w:r>
+      <w:r>
+        <w:rPr>
+          <w:rFonts w:ascii="Sitka Display" w:hAnsi="Sitka Display" w:cs="Times New Roman"/>
+          <w:sz w:val="22"/>
+          <w:highlight w:val="yellow"/>
+        </w:rPr>
+        <w:t xml:space="preserve"> </w:t>
+      </w:r>
+      <w:r>
+        <w:rPr>
+          <w:rFonts w:ascii="Sitka Display" w:hAnsi="Sitka Display" w:cs="Times New Roman" w:hint="eastAsia"/>
+          <w:sz w:val="22"/>
+          <w:highlight w:val="yellow"/>
+        </w:rPr>
+        <w:t>or</w:t>
+      </w:r>
+      <w:r>
+        <w:rPr>
+          <w:rFonts w:ascii="Sitka Display" w:hAnsi="Sitka Display" w:cs="Times New Roman"/>
+          <w:sz w:val="22"/>
+          <w:highlight w:val="yellow"/>
+        </w:rPr>
+        <w:t xml:space="preserve"> ‘</w:t>
+      </w:r>
+      <w:r>
+        <w:rPr>
+          <w:rFonts w:ascii="Sitka Display" w:hAnsi="Sitka Display" w:cs="Times New Roman"/>
+          <w:sz w:val="22"/>
+          <w:highlight w:val="yellow"/>
+        </w:rPr>
+        <w:t>48</w:t>
+      </w:r>
+      <w:r>
+        <w:rPr>
+          <w:rFonts w:ascii="Sitka Display" w:hAnsi="Sitka Display" w:cs="Times New Roman"/>
+          <w:sz w:val="22"/>
+          <w:highlight w:val="yellow"/>
+        </w:rPr>
+        <w:t>k’</w:t>
+      </w:r>
+      <w:r>
+        <w:rPr>
+          <w:rFonts w:ascii="Sitka Display" w:hAnsi="Sitka Display" w:cs="Times New Roman"/>
+          <w:sz w:val="22"/>
+          <w:highlight w:val="yellow"/>
+        </w:rPr>
+        <w:t xml:space="preserve"> (T-</w:t>
+      </w:r>
+      <w:r>
+        <w:rPr>
+          <w:rFonts w:ascii="Sitka Display" w:hAnsi="Sitka Display" w:cs="Times New Roman"/>
+          <w:sz w:val="22"/>
+          <w:highlight w:val="yellow"/>
+        </w:rPr>
+        <w:t>B</w:t>
+      </w:r>
       <w:bookmarkStart w:id="0" w:name="_GoBack"/>
       <w:bookmarkEnd w:id="0"/>
       <w:r>
         <w:rPr>
           <w:rFonts w:ascii="Sitka Display" w:hAnsi="Sitka Display" w:cs="Times New Roman"/>
           <w:sz w:val="22"/>
-        </w:rPr>
-        <w:t xml:space="preserve">For </w:t>
-      </w:r>
-      <w:r>
-        <w:rPr>
-          <w:rFonts w:ascii="Sitka Display" w:hAnsi="Sitka Display" w:cs="Times New Roman"/>
-          <w:sz w:val="22"/>
-        </w:rPr>
-        <w:t>Parameter-7 tuned (A)</w:t>
-      </w:r>
-      <w:r>
-        <w:rPr>
-          <w:rFonts w:ascii="Sitka Display" w:hAnsi="Sitka Display" w:cs="Times New Roman"/>
-          <w:sz w:val="22"/>
-        </w:rPr>
-        <w:t>:</w:t>
-      </w:r>
-      <w:r>
-        <w:rPr>
-          <w:rFonts w:ascii="Sitka Display" w:hAnsi="Sitka Display" w:cs="Times New Roman"/>
-          <w:sz w:val="22"/>
-        </w:rPr>
-        <w:t xml:space="preserve"> </w:t>
-      </w:r>
-      <w:r>
-        <w:rPr>
-          <w:rFonts w:ascii="Sitka Display" w:hAnsi="Sitka Display" w:cs="Times New Roman"/>
-          <w:sz w:val="22"/>
           <w:highlight w:val="yellow"/>
         </w:rPr>
-        <w:t>whether tune ‘spark.shuffle.file.buffer’ from ‘32k’ to ‘16k’</w:t>
+        <w:t>)</w:t>
       </w:r>
     </w:p>
     <w:p>
@@ -730,14 +808,11 @@
         </w:rPr>
       </w:pPr>
       <w:r>
-        <w:rPr>
-          <w:noProof/>
-        </w:rPr>
         <w:drawing>
-          <wp:inline distT="0" distB="0" distL="0" distR="0" wp14:anchorId="782186F0" wp14:editId="2B258E7B">
-            <wp:extent cx="4673600" cy="2019300"/>
-            <wp:effectExtent l="0" t="0" r="0" b="0"/>
-            <wp:docPr id="8" name="图片 8"/>
+          <wp:inline distT="0" distB="0" distL="0" distR="0" wp14:anchorId="0CC9A8F7" wp14:editId="497F19F0">
+            <wp:extent cx="4800600" cy="1651000"/>
+            <wp:effectExtent l="0" t="0" r="0" b="6350"/>
+            <wp:docPr id="6" name="图片 6"/>
             <wp:cNvGraphicFramePr>
               <a:graphicFrameLocks xmlns:a="http://schemas.openxmlformats.org/drawingml/2006/main" noChangeAspect="1"/>
             </wp:cNvGraphicFramePr>
@@ -766,7 +841,7 @@
                   <pic:spPr bwMode="auto">
                     <a:xfrm>
                       <a:off x="0" y="0"/>
-                      <a:ext cx="4673600" cy="2019300"/>
+                      <a:ext cx="4800600" cy="1651000"/>
                     </a:xfrm>
                     <a:prstGeom prst="rect">
                       <a:avLst/>
@@ -2357,49 +2432,40 @@
           </c:marker>
           <c:xVal>
             <c:numRef>
-              <c:f>Sheet1!$A$2:$A$11</c:f>
+              <c:f>Sheet1!$A$2:$A$8</c:f>
               <c:numCache>
                 <c:formatCode>0%</c:formatCode>
-                <c:ptCount val="10"/>
+                <c:ptCount val="7"/>
                 <c:pt idx="0" formatCode="General">
                   <c:v>0</c:v>
                 </c:pt>
                 <c:pt idx="1">
-                  <c:v>0.05</c:v>
+                  <c:v>0.1</c:v>
                 </c:pt>
                 <c:pt idx="2">
+                  <c:v>0.2</c:v>
+                </c:pt>
+                <c:pt idx="3">
                   <c:v>0.1</c:v>
                 </c:pt>
-                <c:pt idx="3">
-                  <c:v>0.05</c:v>
-                </c:pt>
                 <c:pt idx="4">
-                  <c:v>0.1</c:v>
+                  <c:v>0.2</c:v>
                 </c:pt>
                 <c:pt idx="5">
-                  <c:v>0.15</c:v>
+                  <c:v>0.3</c:v>
                 </c:pt>
                 <c:pt idx="6">
-                  <c:v>0.1</c:v>
-                </c:pt>
-                <c:pt idx="7">
-                  <c:v>0.15</c:v>
-                </c:pt>
-                <c:pt idx="8">
-                  <c:v>0.2</c:v>
-                </c:pt>
-                <c:pt idx="9">
-                  <c:v>0.25</c:v>
+                  <c:v>0.4</c:v>
                 </c:pt>
               </c:numCache>
             </c:numRef>
           </c:xVal>
           <c:yVal>
             <c:numRef>
-              <c:f>Sheet1!$B$2:$B$11</c:f>
+              <c:f>Sheet1!$B$2:$B$8</c:f>
               <c:numCache>
                 <c:formatCode>General</c:formatCode>
-                <c:ptCount val="10"/>
+                <c:ptCount val="7"/>
                 <c:pt idx="0">
                   <c:v>1</c:v>
                 </c:pt>
@@ -2416,18 +2482,9 @@
                   <c:v>1</c:v>
                 </c:pt>
                 <c:pt idx="5">
-                  <c:v>0</c:v>
+                  <c:v>1</c:v>
                 </c:pt>
                 <c:pt idx="6">
-                  <c:v>0</c:v>
-                </c:pt>
-                <c:pt idx="7">
-                  <c:v>1</c:v>
-                </c:pt>
-                <c:pt idx="8">
-                  <c:v>1</c:v>
-                </c:pt>
-                <c:pt idx="9">
                   <c:v>1</c:v>
                 </c:pt>
               </c:numCache>
@@ -2455,7 +2512,7 @@
         <c:axId val="504692256"/>
         <c:scaling>
           <c:orientation val="minMax"/>
-          <c:max val="0.25"/>
+          <c:max val="0.4"/>
           <c:min val="0"/>
         </c:scaling>
         <c:delete val="0"/>

</xml_diff>

<commit_message>
Closes #112 Add experiments results with Decision Tree Closes #103 Closes #109 Update rules with Random Forest
</commit_message>
<xml_diff>
--- a/Anying Xiang/SEP-B/Sprint 4/Rules/Fuzzy rules.docx
+++ b/Anying Xiang/SEP-B/Sprint 4/Rules/Fuzzy rules.docx
@@ -16,15 +16,7 @@
           <w:color w:val="000000"/>
           <w:sz w:val="22"/>
         </w:rPr>
-        <w:t xml:space="preserve">Paper Citation: </w:t>
-      </w:r>
-      <w:r>
-        <w:rPr>
-          <w:rFonts w:ascii="Sitka Display" w:hAnsi="Sitka Display" w:cs="Times New Roman"/>
-          <w:color w:val="000000"/>
-          <w:sz w:val="22"/>
-        </w:rPr>
-        <w:t>L. -. Wang and J. M. Mendel, "Generating fuzzy rules by learning from examples," in </w:t>
+        <w:t>Paper Citation: L. -. Wang and J. M. Mendel, "Generating fuzzy rules by learning from examples," in </w:t>
       </w:r>
       <w:r>
         <w:rPr>
@@ -101,7 +93,7 @@
         <w:pStyle w:val="a4"/>
         <w:numPr>
           <w:ilvl w:val="0"/>
-          <w:numId w:val="2"/>
+          <w:numId w:val="1"/>
         </w:numPr>
         <w:ind w:firstLineChars="0"/>
         <w:rPr>
@@ -114,84 +106,7 @@
           <w:rFonts w:ascii="Sitka Display" w:hAnsi="Sitka Display" w:cs="Times New Roman"/>
           <w:sz w:val="22"/>
         </w:rPr>
-        <w:t xml:space="preserve">Input / Output </w:t>
-      </w:r>
-      <w:r>
-        <w:rPr>
-          <w:rFonts w:ascii="Sitka Display" w:hAnsi="Sitka Display" w:cs="Times New Roman"/>
-          <w:sz w:val="22"/>
-        </w:rPr>
-        <w:t>s</w:t>
-      </w:r>
-      <w:r>
-        <w:rPr>
-          <w:rFonts w:ascii="Sitka Display" w:hAnsi="Sitka Display" w:cs="Times New Roman"/>
-          <w:sz w:val="22"/>
-        </w:rPr>
-        <w:t xml:space="preserve">pace -&gt; </w:t>
-      </w:r>
-      <w:r>
-        <w:rPr>
-          <w:rFonts w:ascii="Sitka Display" w:hAnsi="Sitka Display" w:cs="Times New Roman"/>
-          <w:sz w:val="22"/>
-        </w:rPr>
-        <w:t xml:space="preserve">Fuzzy </w:t>
-      </w:r>
-      <w:r>
-        <w:rPr>
-          <w:rFonts w:ascii="Sitka Display" w:hAnsi="Sitka Display" w:cs="Times New Roman"/>
-          <w:sz w:val="22"/>
-        </w:rPr>
-        <w:t>r</w:t>
-      </w:r>
-      <w:r>
-        <w:rPr>
-          <w:rFonts w:ascii="Sitka Display" w:hAnsi="Sitka Display" w:cs="Times New Roman"/>
-          <w:sz w:val="22"/>
-        </w:rPr>
-        <w:t>egions</w:t>
-      </w:r>
-      <w:r>
-        <w:rPr>
-          <w:rFonts w:ascii="Sitka Display" w:hAnsi="Sitka Display" w:cs="Times New Roman"/>
-          <w:sz w:val="22"/>
-        </w:rPr>
-        <w:t xml:space="preserve"> (e.g.: small, center, big …), each of which has a </w:t>
-      </w:r>
-      <w:r>
-        <w:rPr>
-          <w:rFonts w:ascii="Sitka Display" w:hAnsi="Sitka Display" w:cs="Times New Roman"/>
-          <w:sz w:val="22"/>
-        </w:rPr>
-        <w:t>fuzzy</w:t>
-      </w:r>
-      <w:r>
-        <w:rPr>
-          <w:rFonts w:ascii="Sitka Display" w:hAnsi="Sitka Display" w:cs="Times New Roman"/>
-          <w:sz w:val="22"/>
-        </w:rPr>
-        <w:t xml:space="preserve"> </w:t>
-      </w:r>
-      <w:r>
-        <w:rPr>
-          <w:rFonts w:ascii="Sitka Display" w:hAnsi="Sitka Display" w:cs="Times New Roman"/>
-          <w:sz w:val="22"/>
-        </w:rPr>
-        <w:t>membership function</w:t>
-      </w:r>
-      <w:r>
-        <w:rPr>
-          <w:rFonts w:ascii="Sitka Display" w:hAnsi="Sitka Display" w:cs="Times New Roman"/>
-          <w:sz w:val="22"/>
-        </w:rPr>
-        <w:t xml:space="preserve"> (e.g.: triangle)</w:t>
-      </w:r>
-      <w:r>
-        <w:rPr>
-          <w:rFonts w:ascii="Sitka Display" w:hAnsi="Sitka Display" w:cs="Times New Roman"/>
-          <w:sz w:val="22"/>
-        </w:rPr>
-        <w:t>.</w:t>
+        <w:t>Input / Output space -&gt; Fuzzy regions (e.g.: small, center, big …), each of which has a fuzzy membership function (e.g.: triangle).</w:t>
       </w:r>
     </w:p>
     <w:p>
@@ -199,7 +114,7 @@
         <w:pStyle w:val="a4"/>
         <w:numPr>
           <w:ilvl w:val="0"/>
-          <w:numId w:val="2"/>
+          <w:numId w:val="1"/>
         </w:numPr>
         <w:ind w:firstLineChars="0"/>
         <w:rPr>
@@ -212,21 +127,7 @@
           <w:rFonts w:ascii="Sitka Display" w:hAnsi="Sitka Display" w:cs="Times New Roman"/>
           <w:sz w:val="22"/>
         </w:rPr>
-        <w:t>Generate rules according to d</w:t>
-      </w:r>
-      <w:r>
-        <w:rPr>
-          <w:rFonts w:ascii="Sitka Display" w:hAnsi="Sitka Display" w:cs="Times New Roman"/>
-          <w:sz w:val="22"/>
-        </w:rPr>
-        <w:t>egrees of</w:t>
-      </w:r>
-      <w:r>
-        <w:rPr>
-          <w:rFonts w:ascii="Sitka Display" w:hAnsi="Sitka Display" w:cs="Times New Roman"/>
-          <w:sz w:val="22"/>
-        </w:rPr>
-        <w:t xml:space="preserve"> input &amp; output variables. Each variable has a corresponding degree in one particular region.</w:t>
+        <w:t>Generate rules according to degrees of input &amp; output variables. Each variable has a corresponding degree in one particular region.</w:t>
       </w:r>
     </w:p>
     <w:p>
@@ -234,7 +135,7 @@
         <w:pStyle w:val="a4"/>
         <w:numPr>
           <w:ilvl w:val="0"/>
-          <w:numId w:val="2"/>
+          <w:numId w:val="1"/>
         </w:numPr>
         <w:ind w:firstLineChars="0"/>
         <w:rPr>
@@ -247,21 +148,7 @@
           <w:rFonts w:ascii="Sitka Display" w:hAnsi="Sitka Display" w:cs="Times New Roman"/>
           <w:sz w:val="22"/>
         </w:rPr>
-        <w:t>Handle the conflicted rules and reduce rule number according to d</w:t>
-      </w:r>
-      <w:r>
-        <w:rPr>
-          <w:rFonts w:ascii="Sitka Display" w:hAnsi="Sitka Display" w:cs="Times New Roman"/>
-          <w:sz w:val="22"/>
-        </w:rPr>
-        <w:t>egree</w:t>
-      </w:r>
-      <w:r>
-        <w:rPr>
-          <w:rFonts w:ascii="Sitka Display" w:hAnsi="Sitka Display" w:cs="Times New Roman"/>
-          <w:sz w:val="22"/>
-        </w:rPr>
-        <w:t xml:space="preserve"> of each rule.</w:t>
+        <w:t>Handle the conflicted rules and reduce rule number according to degree of each rule.</w:t>
       </w:r>
     </w:p>
     <w:p>
@@ -269,7 +156,7 @@
         <w:pStyle w:val="a4"/>
         <w:numPr>
           <w:ilvl w:val="0"/>
-          <w:numId w:val="2"/>
+          <w:numId w:val="1"/>
         </w:numPr>
         <w:ind w:firstLineChars="0"/>
         <w:rPr>
@@ -282,21 +169,7 @@
           <w:rFonts w:ascii="Sitka Display" w:hAnsi="Sitka Display" w:cs="Times New Roman"/>
           <w:sz w:val="22"/>
         </w:rPr>
-        <w:t>Fill f</w:t>
-      </w:r>
-      <w:r>
-        <w:rPr>
-          <w:rFonts w:ascii="Sitka Display" w:hAnsi="Sitka Display" w:cs="Times New Roman"/>
-          <w:sz w:val="22"/>
-        </w:rPr>
-        <w:t xml:space="preserve">uzzy rule base </w:t>
-      </w:r>
-      <w:r>
-        <w:rPr>
-          <w:rFonts w:ascii="Sitka Display" w:hAnsi="Sitka Display" w:cs="Times New Roman"/>
-          <w:sz w:val="22"/>
-        </w:rPr>
-        <w:t>boxes (difference between ‘and’ and ‘or’).</w:t>
+        <w:t>Fill fuzzy rule base boxes (difference between ‘and’ and ‘or’).</w:t>
       </w:r>
     </w:p>
     <w:p>
@@ -304,7 +177,7 @@
         <w:pStyle w:val="a4"/>
         <w:numPr>
           <w:ilvl w:val="0"/>
-          <w:numId w:val="2"/>
+          <w:numId w:val="1"/>
         </w:numPr>
         <w:ind w:firstLineChars="0"/>
         <w:rPr>
@@ -317,21 +190,7 @@
           <w:rFonts w:ascii="Sitka Display" w:hAnsi="Sitka Display" w:cs="Times New Roman"/>
           <w:sz w:val="22"/>
         </w:rPr>
-        <w:t>D</w:t>
-      </w:r>
-      <w:r>
-        <w:rPr>
-          <w:rFonts w:ascii="Sitka Display" w:hAnsi="Sitka Display" w:cs="Times New Roman"/>
-          <w:sz w:val="22"/>
-        </w:rPr>
-        <w:t>efuzzification</w:t>
-      </w:r>
-      <w:r>
-        <w:rPr>
-          <w:rFonts w:ascii="Sitka Display" w:hAnsi="Sitka Display" w:cs="Times New Roman"/>
-          <w:sz w:val="22"/>
-        </w:rPr>
-        <w:t xml:space="preserve">. </w:t>
+        <w:t xml:space="preserve">Defuzzification. </w:t>
       </w:r>
     </w:p>
     <w:p>
@@ -405,41 +264,669 @@
     </w:p>
     <w:p>
       <w:pPr>
+        <w:rPr>
+          <w:rFonts w:ascii="Sitka Display" w:hAnsi="Sitka Display" w:cs="Times New Roman"/>
+          <w:b/>
+          <w:bCs/>
+          <w:sz w:val="22"/>
+        </w:rPr>
+      </w:pPr>
+      <w:r>
+        <w:rPr>
+          <w:rFonts w:ascii="Sitka Display" w:hAnsi="Sitka Display" w:cs="Times New Roman" w:hint="eastAsia"/>
+          <w:b/>
+          <w:bCs/>
+          <w:sz w:val="22"/>
+        </w:rPr>
+        <w:t>Membership Functions:</w:t>
+      </w:r>
+    </w:p>
+    <w:p>
+      <w:pPr>
+        <w:rPr>
+          <w:rFonts w:ascii="Sitka Display" w:hAnsi="Sitka Display" w:cs="Times New Roman"/>
+          <w:sz w:val="22"/>
+        </w:rPr>
+      </w:pPr>
+    </w:p>
+    <w:p>
+      <w:pPr>
         <w:jc w:val="center"/>
         <w:rPr>
-          <w:rFonts w:ascii="Sitka Display" w:hAnsi="Sitka Display" w:cs="Times New Roman"/>
-          <w:sz w:val="22"/>
+          <w:noProof/>
         </w:rPr>
       </w:pPr>
+      <w:r>
+        <w:rPr>
+          <w:noProof/>
+        </w:rPr>
+        <mc:AlternateContent>
+          <mc:Choice Requires="wps">
+            <w:drawing>
+              <wp:anchor distT="0" distB="0" distL="114300" distR="114300" simplePos="0" relativeHeight="251668480" behindDoc="0" locked="0" layoutInCell="1" allowOverlap="1">
+                <wp:simplePos x="0" y="0"/>
+                <wp:positionH relativeFrom="column">
+                  <wp:posOffset>3307715</wp:posOffset>
+                </wp:positionH>
+                <wp:positionV relativeFrom="paragraph">
+                  <wp:posOffset>1954530</wp:posOffset>
+                </wp:positionV>
+                <wp:extent cx="527685" cy="281305"/>
+                <wp:effectExtent l="6350" t="6350" r="8890" b="7620"/>
+                <wp:wrapNone/>
+                <wp:docPr id="14" name="矩形 14"/>
+                <wp:cNvGraphicFramePr/>
+                <a:graphic xmlns:a="http://schemas.openxmlformats.org/drawingml/2006/main">
+                  <a:graphicData uri="http://schemas.microsoft.com/office/word/2010/wordprocessingShape">
+                    <wps:wsp>
+                      <wps:cNvSpPr/>
+                      <wps:spPr>
+                        <a:xfrm>
+                          <a:off x="0" y="0"/>
+                          <a:ext cx="527685" cy="281305"/>
+                        </a:xfrm>
+                        <a:prstGeom prst="rect">
+                          <a:avLst/>
+                        </a:prstGeom>
+                      </wps:spPr>
+                      <wps:style>
+                        <a:lnRef idx="2">
+                          <a:schemeClr val="accent1">
+                            <a:shade val="50000"/>
+                          </a:schemeClr>
+                        </a:lnRef>
+                        <a:fillRef idx="1">
+                          <a:schemeClr val="accent1"/>
+                        </a:fillRef>
+                        <a:effectRef idx="0">
+                          <a:schemeClr val="accent1"/>
+                        </a:effectRef>
+                        <a:fontRef idx="minor">
+                          <a:schemeClr val="lt1"/>
+                        </a:fontRef>
+                      </wps:style>
+                      <wps:txbx>
+                        <w:txbxContent>
+                          <w:p>
+                            <w:pPr>
+                              <w:jc w:val="center"/>
+                            </w:pPr>
+                            <w:r>
+                              <w:rPr>
+                                <w:rFonts w:hint="eastAsia"/>
+                              </w:rPr>
+                              <w:t>large</w:t>
+                            </w:r>
+                          </w:p>
+                        </w:txbxContent>
+                      </wps:txbx>
+                      <wps:bodyPr rot="0" spcFirstLastPara="0" vertOverflow="overflow" horzOverflow="overflow" vert="horz" wrap="square" lIns="91440" tIns="45720" rIns="91440" bIns="45720" numCol="1" spcCol="0" rtlCol="0" fromWordArt="0" anchor="ctr" anchorCtr="0" forceAA="0" compatLnSpc="1">
+                        <a:noAutofit/>
+                      </wps:bodyPr>
+                    </wps:wsp>
+                  </a:graphicData>
+                </a:graphic>
+              </wp:anchor>
+            </w:drawing>
+          </mc:Choice>
+          <mc:Fallback>
+            <w:pict>
+              <v:rect id="矩形 14" o:spid="_x0000_s1026" style="position:absolute;left:0;text-align:left;margin-left:260.45pt;margin-top:153.9pt;width:41.55pt;height:22.15pt;z-index:251668480;visibility:visible;mso-wrap-style:square;mso-wrap-distance-left:9pt;mso-wrap-distance-top:0;mso-wrap-distance-right:9pt;mso-wrap-distance-bottom:0;mso-position-horizontal:absolute;mso-position-horizontal-relative:text;mso-position-vertical:absolute;mso-position-vertical-relative:text;v-text-anchor:middle" o:gfxdata="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" fillcolor="#4472c4 [3204]" strokecolor="#1f3763 [1604]" strokeweight="1pt">
+                <v:textbox>
+                  <w:txbxContent>
+                    <w:p>
+                      <w:pPr>
+                        <w:jc w:val="center"/>
+                      </w:pPr>
+                      <w:r>
+                        <w:rPr>
+                          <w:rFonts w:hint="eastAsia"/>
+                        </w:rPr>
+                        <w:t>large</w:t>
+                      </w:r>
+                    </w:p>
+                  </w:txbxContent>
+                </v:textbox>
+              </v:rect>
+            </w:pict>
+          </mc:Fallback>
+        </mc:AlternateContent>
+      </w:r>
+      <w:r>
+        <w:rPr>
+          <w:noProof/>
+        </w:rPr>
+        <mc:AlternateContent>
+          <mc:Choice Requires="wps">
+            <w:drawing>
+              <wp:anchor distT="0" distB="0" distL="114300" distR="114300" simplePos="0" relativeHeight="251662336" behindDoc="0" locked="0" layoutInCell="1" allowOverlap="1">
+                <wp:simplePos x="0" y="0"/>
+                <wp:positionH relativeFrom="column">
+                  <wp:posOffset>1799590</wp:posOffset>
+                </wp:positionH>
+                <wp:positionV relativeFrom="paragraph">
+                  <wp:posOffset>1966595</wp:posOffset>
+                </wp:positionV>
+                <wp:extent cx="752475" cy="281305"/>
+                <wp:effectExtent l="6350" t="6350" r="12700" b="7620"/>
+                <wp:wrapNone/>
+                <wp:docPr id="15" name="矩形 15"/>
+                <wp:cNvGraphicFramePr/>
+                <a:graphic xmlns:a="http://schemas.openxmlformats.org/drawingml/2006/main">
+                  <a:graphicData uri="http://schemas.microsoft.com/office/word/2010/wordprocessingShape">
+                    <wps:wsp>
+                      <wps:cNvSpPr/>
+                      <wps:spPr>
+                        <a:xfrm>
+                          <a:off x="0" y="0"/>
+                          <a:ext cx="752475" cy="281305"/>
+                        </a:xfrm>
+                        <a:prstGeom prst="rect">
+                          <a:avLst/>
+                        </a:prstGeom>
+                      </wps:spPr>
+                      <wps:style>
+                        <a:lnRef idx="2">
+                          <a:schemeClr val="accent1">
+                            <a:shade val="50000"/>
+                          </a:schemeClr>
+                        </a:lnRef>
+                        <a:fillRef idx="1">
+                          <a:schemeClr val="accent1"/>
+                        </a:fillRef>
+                        <a:effectRef idx="0">
+                          <a:schemeClr val="accent1"/>
+                        </a:effectRef>
+                        <a:fontRef idx="minor">
+                          <a:schemeClr val="lt1"/>
+                        </a:fontRef>
+                      </wps:style>
+                      <wps:txbx>
+                        <w:txbxContent>
+                          <w:p>
+                            <w:pPr>
+                              <w:jc w:val="center"/>
+                            </w:pPr>
+                            <w:r>
+                              <w:rPr>
+                                <w:rFonts w:hint="eastAsia"/>
+                              </w:rPr>
+                              <w:t>medium</w:t>
+                            </w:r>
+                          </w:p>
+                        </w:txbxContent>
+                      </wps:txbx>
+                      <wps:bodyPr rot="0" spcFirstLastPara="0" vertOverflow="overflow" horzOverflow="overflow" vert="horz" wrap="square" lIns="91440" tIns="45720" rIns="91440" bIns="45720" numCol="1" spcCol="0" rtlCol="0" fromWordArt="0" anchor="ctr" anchorCtr="0" forceAA="0" compatLnSpc="1">
+                        <a:noAutofit/>
+                      </wps:bodyPr>
+                    </wps:wsp>
+                  </a:graphicData>
+                </a:graphic>
+              </wp:anchor>
+            </w:drawing>
+          </mc:Choice>
+          <mc:Fallback xmlns:wpsCustomData="http://www.wps.cn/officeDocument/2013/wpsCustomData">
+            <w:pict>
+              <v:rect id="_x0000_s1026" o:spid="_x0000_s1026" o:spt="1" style="position:absolute;left:0pt;margin-left:141.7pt;margin-top:154.85pt;height:22.15pt;width:59.25pt;z-index:251662336;v-text-anchor:middle;mso-width-relative:page;mso-height-relative:page;" fillcolor="#4472C4 [3204]" filled="t" stroked="t" coordsize="21600,21600" o:gfxdata="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">
+                <v:fill on="t" focussize="0,0"/>
+                <v:stroke weight="1pt" color="#2F528F [3204]" miterlimit="8" joinstyle="miter"/>
+                <v:imagedata o:title=""/>
+                <o:lock v:ext="edit" aspectratio="f"/>
+                <v:textbox>
+                  <w:txbxContent>
+                    <w:p>
+                      <w:pPr>
+                        <w:jc w:val="center"/>
+                        <w:rPr>
+                          <w:rFonts w:hint="default" w:eastAsiaTheme="minorEastAsia"/>
+                          <w:lang w:val="en-US" w:eastAsia="zh-CN"/>
+                        </w:rPr>
+                      </w:pPr>
+                      <w:r>
+                        <w:rPr>
+                          <w:rFonts w:hint="eastAsia"/>
+                          <w:lang w:val="en-US" w:eastAsia="zh-CN"/>
+                        </w:rPr>
+                        <w:t>medium</w:t>
+                      </w:r>
+                    </w:p>
+                  </w:txbxContent>
+                </v:textbox>
+              </v:rect>
+            </w:pict>
+          </mc:Fallback>
+        </mc:AlternateContent>
+      </w:r>
+      <w:r>
+        <w:rPr>
+          <w:noProof/>
+        </w:rPr>
+        <mc:AlternateContent>
+          <mc:Choice Requires="wps">
+            <w:drawing>
+              <wp:anchor distT="0" distB="0" distL="114300" distR="114300" simplePos="0" relativeHeight="251661312" behindDoc="0" locked="0" layoutInCell="1" allowOverlap="1">
+                <wp:simplePos x="0" y="0"/>
+                <wp:positionH relativeFrom="column">
+                  <wp:posOffset>1027430</wp:posOffset>
+                </wp:positionH>
+                <wp:positionV relativeFrom="paragraph">
+                  <wp:posOffset>1960880</wp:posOffset>
+                </wp:positionV>
+                <wp:extent cx="527685" cy="281305"/>
+                <wp:effectExtent l="6350" t="6350" r="8890" b="7620"/>
+                <wp:wrapNone/>
+                <wp:docPr id="16" name="矩形 16"/>
+                <wp:cNvGraphicFramePr/>
+                <a:graphic xmlns:a="http://schemas.openxmlformats.org/drawingml/2006/main">
+                  <a:graphicData uri="http://schemas.microsoft.com/office/word/2010/wordprocessingShape">
+                    <wps:wsp>
+                      <wps:cNvSpPr/>
+                      <wps:spPr>
+                        <a:xfrm>
+                          <a:off x="0" y="0"/>
+                          <a:ext cx="527685" cy="281305"/>
+                        </a:xfrm>
+                        <a:prstGeom prst="rect">
+                          <a:avLst/>
+                        </a:prstGeom>
+                      </wps:spPr>
+                      <wps:style>
+                        <a:lnRef idx="2">
+                          <a:schemeClr val="accent1">
+                            <a:shade val="50000"/>
+                          </a:schemeClr>
+                        </a:lnRef>
+                        <a:fillRef idx="1">
+                          <a:schemeClr val="accent1"/>
+                        </a:fillRef>
+                        <a:effectRef idx="0">
+                          <a:schemeClr val="accent1"/>
+                        </a:effectRef>
+                        <a:fontRef idx="minor">
+                          <a:schemeClr val="lt1"/>
+                        </a:fontRef>
+                      </wps:style>
+                      <wps:txbx>
+                        <w:txbxContent>
+                          <w:p>
+                            <w:pPr>
+                              <w:jc w:val="center"/>
+                            </w:pPr>
+                            <w:r>
+                              <w:rPr>
+                                <w:rFonts w:hint="eastAsia"/>
+                              </w:rPr>
+                              <w:t>small</w:t>
+                            </w:r>
+                          </w:p>
+                        </w:txbxContent>
+                      </wps:txbx>
+                      <wps:bodyPr rot="0" spcFirstLastPara="0" vertOverflow="overflow" horzOverflow="overflow" vert="horz" wrap="square" lIns="91440" tIns="45720" rIns="91440" bIns="45720" numCol="1" spcCol="0" rtlCol="0" fromWordArt="0" anchor="ctr" anchorCtr="0" forceAA="0" compatLnSpc="1">
+                        <a:noAutofit/>
+                      </wps:bodyPr>
+                    </wps:wsp>
+                  </a:graphicData>
+                </a:graphic>
+              </wp:anchor>
+            </w:drawing>
+          </mc:Choice>
+          <mc:Fallback xmlns:wpsCustomData="http://www.wps.cn/officeDocument/2013/wpsCustomData">
+            <w:pict>
+              <v:rect id="_x0000_s1026" o:spid="_x0000_s1026" o:spt="1" style="position:absolute;left:0pt;margin-left:80.9pt;margin-top:154.4pt;height:22.15pt;width:41.55pt;z-index:251661312;v-text-anchor:middle;mso-width-relative:page;mso-height-relative:page;" fillcolor="#4472C4 [3204]" filled="t" stroked="t" coordsize="21600,21600" o:gfxdata="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">
+                <v:fill on="t" focussize="0,0"/>
+                <v:stroke weight="1pt" color="#2F528F [3204]" miterlimit="8" joinstyle="miter"/>
+                <v:imagedata o:title=""/>
+                <o:lock v:ext="edit" aspectratio="f"/>
+                <v:textbox>
+                  <w:txbxContent>
+                    <w:p>
+                      <w:pPr>
+                        <w:jc w:val="center"/>
+                        <w:rPr>
+                          <w:rFonts w:hint="default" w:eastAsiaTheme="minorEastAsia"/>
+                          <w:lang w:val="en-US" w:eastAsia="zh-CN"/>
+                        </w:rPr>
+                      </w:pPr>
+                      <w:r>
+                        <w:rPr>
+                          <w:rFonts w:hint="eastAsia"/>
+                          <w:lang w:val="en-US" w:eastAsia="zh-CN"/>
+                        </w:rPr>
+                        <w:t>small</w:t>
+                      </w:r>
+                    </w:p>
+                  </w:txbxContent>
+                </v:textbox>
+              </v:rect>
+            </w:pict>
+          </mc:Fallback>
+        </mc:AlternateContent>
+      </w:r>
+      <w:r>
+        <w:rPr>
+          <w:noProof/>
+        </w:rPr>
+        <mc:AlternateContent>
+          <mc:Choice Requires="wps">
+            <w:drawing>
+              <wp:anchor distT="0" distB="0" distL="114300" distR="114300" simplePos="0" relativeHeight="251660288" behindDoc="0" locked="0" layoutInCell="1" allowOverlap="1">
+                <wp:simplePos x="0" y="0"/>
+                <wp:positionH relativeFrom="column">
+                  <wp:posOffset>3314065</wp:posOffset>
+                </wp:positionH>
+                <wp:positionV relativeFrom="paragraph">
+                  <wp:posOffset>371475</wp:posOffset>
+                </wp:positionV>
+                <wp:extent cx="527685" cy="281305"/>
+                <wp:effectExtent l="6350" t="6350" r="8890" b="7620"/>
+                <wp:wrapNone/>
+                <wp:docPr id="10" name="矩形 10"/>
+                <wp:cNvGraphicFramePr/>
+                <a:graphic xmlns:a="http://schemas.openxmlformats.org/drawingml/2006/main">
+                  <a:graphicData uri="http://schemas.microsoft.com/office/word/2010/wordprocessingShape">
+                    <wps:wsp>
+                      <wps:cNvSpPr/>
+                      <wps:spPr>
+                        <a:xfrm>
+                          <a:off x="0" y="0"/>
+                          <a:ext cx="527685" cy="281305"/>
+                        </a:xfrm>
+                        <a:prstGeom prst="rect">
+                          <a:avLst/>
+                        </a:prstGeom>
+                      </wps:spPr>
+                      <wps:style>
+                        <a:lnRef idx="2">
+                          <a:schemeClr val="accent1">
+                            <a:shade val="50000"/>
+                          </a:schemeClr>
+                        </a:lnRef>
+                        <a:fillRef idx="1">
+                          <a:schemeClr val="accent1"/>
+                        </a:fillRef>
+                        <a:effectRef idx="0">
+                          <a:schemeClr val="accent1"/>
+                        </a:effectRef>
+                        <a:fontRef idx="minor">
+                          <a:schemeClr val="lt1"/>
+                        </a:fontRef>
+                      </wps:style>
+                      <wps:txbx>
+                        <w:txbxContent>
+                          <w:p>
+                            <w:pPr>
+                              <w:jc w:val="center"/>
+                            </w:pPr>
+                            <w:r>
+                              <w:rPr>
+                                <w:rFonts w:hint="eastAsia"/>
+                              </w:rPr>
+                              <w:t>large</w:t>
+                            </w:r>
+                          </w:p>
+                        </w:txbxContent>
+                      </wps:txbx>
+                      <wps:bodyPr rot="0" spcFirstLastPara="0" vertOverflow="overflow" horzOverflow="overflow" vert="horz" wrap="square" lIns="91440" tIns="45720" rIns="91440" bIns="45720" numCol="1" spcCol="0" rtlCol="0" fromWordArt="0" anchor="ctr" anchorCtr="0" forceAA="0" compatLnSpc="1">
+                        <a:noAutofit/>
+                      </wps:bodyPr>
+                    </wps:wsp>
+                  </a:graphicData>
+                </a:graphic>
+              </wp:anchor>
+            </w:drawing>
+          </mc:Choice>
+          <mc:Fallback xmlns:wpsCustomData="http://www.wps.cn/officeDocument/2013/wpsCustomData">
+            <w:pict>
+              <v:rect id="_x0000_s1026" o:spid="_x0000_s1026" o:spt="1" style="position:absolute;left:0pt;margin-left:260.95pt;margin-top:29.25pt;height:22.15pt;width:41.55pt;z-index:251660288;v-text-anchor:middle;mso-width-relative:page;mso-height-relative:page;" fillcolor="#4472C4 [3204]" filled="t" stroked="t" coordsize="21600,21600" o:gfxdata="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">
+                <v:fill on="t" focussize="0,0"/>
+                <v:stroke weight="1pt" color="#2F528F [3204]" miterlimit="8" joinstyle="miter"/>
+                <v:imagedata o:title=""/>
+                <o:lock v:ext="edit" aspectratio="f"/>
+                <v:textbox>
+                  <w:txbxContent>
+                    <w:p>
+                      <w:pPr>
+                        <w:jc w:val="center"/>
+                        <w:rPr>
+                          <w:rFonts w:hint="default" w:eastAsiaTheme="minorEastAsia"/>
+                          <w:lang w:val="en-US" w:eastAsia="zh-CN"/>
+                        </w:rPr>
+                      </w:pPr>
+                      <w:r>
+                        <w:rPr>
+                          <w:rFonts w:hint="eastAsia"/>
+                          <w:lang w:val="en-US" w:eastAsia="zh-CN"/>
+                        </w:rPr>
+                        <w:t>large</w:t>
+                      </w:r>
+                    </w:p>
+                  </w:txbxContent>
+                </v:textbox>
+              </v:rect>
+            </w:pict>
+          </mc:Fallback>
+        </mc:AlternateContent>
+      </w:r>
+      <w:r>
+        <w:rPr>
+          <w:noProof/>
+        </w:rPr>
+        <mc:AlternateContent>
+          <mc:Choice Requires="wps">
+            <w:drawing>
+              <wp:anchor distT="0" distB="0" distL="114300" distR="114300" simplePos="0" relativeHeight="251659264" behindDoc="0" locked="0" layoutInCell="1" allowOverlap="1">
+                <wp:simplePos x="0" y="0"/>
+                <wp:positionH relativeFrom="column">
+                  <wp:posOffset>1976755</wp:posOffset>
+                </wp:positionH>
+                <wp:positionV relativeFrom="paragraph">
+                  <wp:posOffset>375285</wp:posOffset>
+                </wp:positionV>
+                <wp:extent cx="752475" cy="281305"/>
+                <wp:effectExtent l="6350" t="6350" r="12700" b="7620"/>
+                <wp:wrapNone/>
+                <wp:docPr id="7" name="矩形 7"/>
+                <wp:cNvGraphicFramePr/>
+                <a:graphic xmlns:a="http://schemas.openxmlformats.org/drawingml/2006/main">
+                  <a:graphicData uri="http://schemas.microsoft.com/office/word/2010/wordprocessingShape">
+                    <wps:wsp>
+                      <wps:cNvSpPr/>
+                      <wps:spPr>
+                        <a:xfrm>
+                          <a:off x="0" y="0"/>
+                          <a:ext cx="752475" cy="281305"/>
+                        </a:xfrm>
+                        <a:prstGeom prst="rect">
+                          <a:avLst/>
+                        </a:prstGeom>
+                      </wps:spPr>
+                      <wps:style>
+                        <a:lnRef idx="2">
+                          <a:schemeClr val="accent1">
+                            <a:shade val="50000"/>
+                          </a:schemeClr>
+                        </a:lnRef>
+                        <a:fillRef idx="1">
+                          <a:schemeClr val="accent1"/>
+                        </a:fillRef>
+                        <a:effectRef idx="0">
+                          <a:schemeClr val="accent1"/>
+                        </a:effectRef>
+                        <a:fontRef idx="minor">
+                          <a:schemeClr val="lt1"/>
+                        </a:fontRef>
+                      </wps:style>
+                      <wps:txbx>
+                        <w:txbxContent>
+                          <w:p>
+                            <w:pPr>
+                              <w:jc w:val="center"/>
+                            </w:pPr>
+                            <w:r>
+                              <w:rPr>
+                                <w:rFonts w:hint="eastAsia"/>
+                              </w:rPr>
+                              <w:t>medium</w:t>
+                            </w:r>
+                          </w:p>
+                        </w:txbxContent>
+                      </wps:txbx>
+                      <wps:bodyPr rot="0" spcFirstLastPara="0" vertOverflow="overflow" horzOverflow="overflow" vert="horz" wrap="square" lIns="91440" tIns="45720" rIns="91440" bIns="45720" numCol="1" spcCol="0" rtlCol="0" fromWordArt="0" anchor="ctr" anchorCtr="0" forceAA="0" compatLnSpc="1">
+                        <a:noAutofit/>
+                      </wps:bodyPr>
+                    </wps:wsp>
+                  </a:graphicData>
+                </a:graphic>
+              </wp:anchor>
+            </w:drawing>
+          </mc:Choice>
+          <mc:Fallback xmlns:wpsCustomData="http://www.wps.cn/officeDocument/2013/wpsCustomData">
+            <w:pict>
+              <v:rect id="_x0000_s1026" o:spid="_x0000_s1026" o:spt="1" style="position:absolute;left:0pt;margin-left:155.65pt;margin-top:29.55pt;height:22.15pt;width:59.25pt;z-index:251659264;v-text-anchor:middle;mso-width-relative:page;mso-height-relative:page;" fillcolor="#4472C4 [3204]" filled="t" stroked="t" coordsize="21600,21600" o:gfxdata="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">
+                <v:fill on="t" focussize="0,0"/>
+                <v:stroke weight="1pt" color="#2F528F [3204]" miterlimit="8" joinstyle="miter"/>
+                <v:imagedata o:title=""/>
+                <o:lock v:ext="edit" aspectratio="f"/>
+                <v:textbox>
+                  <w:txbxContent>
+                    <w:p>
+                      <w:pPr>
+                        <w:jc w:val="center"/>
+                        <w:rPr>
+                          <w:rFonts w:hint="default" w:eastAsiaTheme="minorEastAsia"/>
+                          <w:lang w:val="en-US" w:eastAsia="zh-CN"/>
+                        </w:rPr>
+                      </w:pPr>
+                      <w:r>
+                        <w:rPr>
+                          <w:rFonts w:hint="eastAsia"/>
+                          <w:lang w:val="en-US" w:eastAsia="zh-CN"/>
+                        </w:rPr>
+                        <w:t>medium</w:t>
+                      </w:r>
+                    </w:p>
+                  </w:txbxContent>
+                </v:textbox>
+              </v:rect>
+            </w:pict>
+          </mc:Fallback>
+        </mc:AlternateContent>
+      </w:r>
+      <w:r>
+        <w:rPr>
+          <w:noProof/>
+        </w:rPr>
+        <mc:AlternateContent>
+          <mc:Choice Requires="wps">
+            <w:drawing>
+              <wp:anchor distT="0" distB="0" distL="114300" distR="114300" simplePos="0" relativeHeight="251658240" behindDoc="0" locked="0" layoutInCell="1" allowOverlap="1">
+                <wp:simplePos x="0" y="0"/>
+                <wp:positionH relativeFrom="column">
+                  <wp:posOffset>998220</wp:posOffset>
+                </wp:positionH>
+                <wp:positionV relativeFrom="paragraph">
+                  <wp:posOffset>361950</wp:posOffset>
+                </wp:positionV>
+                <wp:extent cx="527685" cy="281305"/>
+                <wp:effectExtent l="6350" t="6350" r="8890" b="7620"/>
+                <wp:wrapNone/>
+                <wp:docPr id="4" name="矩形 4"/>
+                <wp:cNvGraphicFramePr/>
+                <a:graphic xmlns:a="http://schemas.openxmlformats.org/drawingml/2006/main">
+                  <a:graphicData uri="http://schemas.microsoft.com/office/word/2010/wordprocessingShape">
+                    <wps:wsp>
+                      <wps:cNvSpPr/>
+                      <wps:spPr>
+                        <a:xfrm>
+                          <a:off x="2188845" y="5238750"/>
+                          <a:ext cx="527685" cy="281305"/>
+                        </a:xfrm>
+                        <a:prstGeom prst="rect">
+                          <a:avLst/>
+                        </a:prstGeom>
+                      </wps:spPr>
+                      <wps:style>
+                        <a:lnRef idx="2">
+                          <a:schemeClr val="accent1">
+                            <a:shade val="50000"/>
+                          </a:schemeClr>
+                        </a:lnRef>
+                        <a:fillRef idx="1">
+                          <a:schemeClr val="accent1"/>
+                        </a:fillRef>
+                        <a:effectRef idx="0">
+                          <a:schemeClr val="accent1"/>
+                        </a:effectRef>
+                        <a:fontRef idx="minor">
+                          <a:schemeClr val="lt1"/>
+                        </a:fontRef>
+                      </wps:style>
+                      <wps:txbx>
+                        <w:txbxContent>
+                          <w:p>
+                            <w:pPr>
+                              <w:jc w:val="center"/>
+                            </w:pPr>
+                            <w:r>
+                              <w:rPr>
+                                <w:rFonts w:hint="eastAsia"/>
+                              </w:rPr>
+                              <w:t>small/</w:t>
+                            </w:r>
+                          </w:p>
+                        </w:txbxContent>
+                      </wps:txbx>
+                      <wps:bodyPr rot="0" spcFirstLastPara="0" vertOverflow="overflow" horzOverflow="overflow" vert="horz" wrap="square" lIns="91440" tIns="45720" rIns="91440" bIns="45720" numCol="1" spcCol="0" rtlCol="0" fromWordArt="0" anchor="ctr" anchorCtr="0" forceAA="0" compatLnSpc="1">
+                        <a:noAutofit/>
+                      </wps:bodyPr>
+                    </wps:wsp>
+                  </a:graphicData>
+                </a:graphic>
+              </wp:anchor>
+            </w:drawing>
+          </mc:Choice>
+          <mc:Fallback xmlns:wpsCustomData="http://www.wps.cn/officeDocument/2013/wpsCustomData">
+            <w:pict>
+              <v:rect id="_x0000_s1026" o:spid="_x0000_s1026" o:spt="1" style="position:absolute;left:0pt;margin-left:78.6pt;margin-top:28.5pt;height:22.15pt;width:41.55pt;z-index:251658240;v-text-anchor:middle;mso-width-relative:page;mso-height-relative:page;" fillcolor="#4472C4 [3204]" filled="t" stroked="t" coordsize="21600,21600" o:gfxdata="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">
+                <v:fill on="t" focussize="0,0"/>
+                <v:stroke weight="1pt" color="#2F528F [3204]" miterlimit="8" joinstyle="miter"/>
+                <v:imagedata o:title=""/>
+                <o:lock v:ext="edit" aspectratio="f"/>
+                <v:textbox>
+                  <w:txbxContent>
+                    <w:p>
+                      <w:pPr>
+                        <w:jc w:val="center"/>
+                        <w:rPr>
+                          <w:rFonts w:hint="default" w:eastAsiaTheme="minorEastAsia"/>
+                          <w:lang w:val="en-US" w:eastAsia="zh-CN"/>
+                        </w:rPr>
+                      </w:pPr>
+                      <w:r>
+                        <w:rPr>
+                          <w:rFonts w:hint="eastAsia"/>
+                          <w:lang w:val="en-US" w:eastAsia="zh-CN"/>
+                        </w:rPr>
+                        <w:t>small/</w:t>
+                      </w:r>
+                    </w:p>
+                  </w:txbxContent>
+                </v:textbox>
+              </v:rect>
+            </w:pict>
+          </mc:Fallback>
+        </mc:AlternateContent>
+      </w:r>
       <w:r>
         <w:rPr>
           <w:rFonts w:hint="eastAsia"/>
           <w:noProof/>
         </w:rPr>
         <w:drawing>
-          <wp:inline distT="0" distB="0" distL="0" distR="0" wp14:anchorId="3044F096" wp14:editId="445AC0FD">
-            <wp:extent cx="4320000" cy="1535430"/>
+          <wp:inline distT="0" distB="0" distL="0" distR="0">
+            <wp:extent cx="4319905" cy="1535430"/>
             <wp:effectExtent l="0" t="0" r="4445" b="7620"/>
             <wp:docPr id="1" name="图表 1"/>
-            <wp:cNvGraphicFramePr/>
-            <a:graphic xmlns:a="http://schemas.openxmlformats.org/drawingml/2006/main">
-              <a:graphicData uri="http://schemas.openxmlformats.org/drawingml/2006/chart">
-                <c:chart xmlns:c="http://schemas.openxmlformats.org/drawingml/2006/chart" xmlns:r="http://schemas.openxmlformats.org/officeDocument/2006/relationships" r:id="rId5"/>
-              </a:graphicData>
-            </a:graphic>
-          </wp:inline>
-        </w:drawing>
-      </w:r>
-      <w:r>
-        <w:rPr>
-          <w:rFonts w:hint="eastAsia"/>
-          <w:noProof/>
-        </w:rPr>
-        <w:drawing>
-          <wp:inline distT="0" distB="0" distL="0" distR="0" wp14:anchorId="359BE106" wp14:editId="472C2657">
-            <wp:extent cx="4320000" cy="1535430"/>
-            <wp:effectExtent l="0" t="0" r="4445" b="7620"/>
-            <wp:docPr id="3" name="图表 3"/>
             <wp:cNvGraphicFramePr/>
             <a:graphic xmlns:a="http://schemas.openxmlformats.org/drawingml/2006/main">
               <a:graphicData uri="http://schemas.openxmlformats.org/drawingml/2006/chart">
@@ -455,10 +942,10 @@
           <w:noProof/>
         </w:rPr>
         <w:drawing>
-          <wp:inline distT="0" distB="0" distL="0" distR="0" wp14:anchorId="20825191" wp14:editId="598766D3">
-            <wp:extent cx="4320000" cy="1535430"/>
-            <wp:effectExtent l="0" t="0" r="4445" b="7620"/>
-            <wp:docPr id="2" name="图表 2"/>
+          <wp:inline distT="0" distB="0" distL="0" distR="0">
+            <wp:extent cx="4319905" cy="1535430"/>
+            <wp:effectExtent l="5080" t="4445" r="8890" b="12700"/>
+            <wp:docPr id="3" name="图表 3"/>
             <wp:cNvGraphicFramePr/>
             <a:graphic xmlns:a="http://schemas.openxmlformats.org/drawingml/2006/main">
               <a:graphicData uri="http://schemas.openxmlformats.org/drawingml/2006/chart">
@@ -471,6 +958,7 @@
     </w:p>
     <w:p>
       <w:pPr>
+        <w:jc w:val="center"/>
         <w:rPr>
           <w:rFonts w:ascii="Sitka Display" w:hAnsi="Sitka Display" w:cs="Times New Roman"/>
           <w:sz w:val="22"/>
@@ -484,9 +972,26 @@
           <w:sz w:val="22"/>
         </w:rPr>
       </w:pPr>
+      <w:r>
+        <w:rPr>
+          <w:rFonts w:ascii="Sitka Display" w:hAnsi="Sitka Display" w:cs="Times New Roman" w:hint="eastAsia"/>
+          <w:b/>
+          <w:bCs/>
+          <w:sz w:val="22"/>
+        </w:rPr>
+        <w:t>Fuzzification</w:t>
+      </w:r>
+      <w:r>
+        <w:rPr>
+          <w:rFonts w:ascii="Sitka Display" w:hAnsi="Sitka Display" w:cs="Times New Roman" w:hint="eastAsia"/>
+          <w:sz w:val="22"/>
+        </w:rPr>
+        <w:t xml:space="preserve">, the input values -&gt; fuzzy set memberships </w:t>
+      </w:r>
     </w:p>
     <w:p>
       <w:pPr>
+        <w:ind w:firstLine="420"/>
         <w:rPr>
           <w:rFonts w:ascii="Sitka Display" w:hAnsi="Sitka Display" w:cs="Times New Roman"/>
           <w:sz w:val="22"/>
@@ -497,34 +1002,12 @@
           <w:rFonts w:ascii="Sitka Display" w:hAnsi="Sitka Display" w:cs="Times New Roman" w:hint="eastAsia"/>
           <w:sz w:val="22"/>
         </w:rPr>
-        <w:lastRenderedPageBreak/>
-        <w:t>I</w:t>
-      </w:r>
-      <w:r>
-        <w:rPr>
-          <w:rFonts w:ascii="Sitka Display" w:hAnsi="Sitka Display" w:cs="Times New Roman"/>
-          <w:sz w:val="22"/>
-        </w:rPr>
-        <w:t>nput examples</w:t>
-      </w:r>
-      <w:r>
-        <w:rPr>
-          <w:rFonts w:ascii="Sitka Display" w:hAnsi="Sitka Display" w:cs="Times New Roman"/>
-          <w:sz w:val="22"/>
-        </w:rPr>
-        <w:t xml:space="preserve"> (in Analysis.xlsx)</w:t>
-      </w:r>
-      <w:r>
-        <w:rPr>
-          <w:rFonts w:ascii="Sitka Display" w:hAnsi="Sitka Display" w:cs="Times New Roman"/>
-          <w:sz w:val="22"/>
-        </w:rPr>
-        <w:t>:</w:t>
+        <w:t>For example: feature number = 41</w:t>
       </w:r>
     </w:p>
     <w:p>
       <w:pPr>
-        <w:jc w:val="center"/>
+        <w:ind w:left="1260" w:firstLine="420"/>
         <w:rPr>
           <w:rFonts w:ascii="Sitka Display" w:hAnsi="Sitka Display" w:cs="Times New Roman"/>
           <w:sz w:val="22"/>
@@ -532,13 +1015,130 @@
       </w:pPr>
       <w:r>
         <w:rPr>
+          <w:rFonts w:ascii="Sitka Display" w:hAnsi="Sitka Display" w:cs="Times New Roman" w:hint="eastAsia"/>
+          <w:sz w:val="22"/>
+        </w:rPr>
+        <w:t>=&gt; Membership(</w:t>
+      </w:r>
+      <w:r>
+        <w:rPr>
+          <w:rFonts w:ascii="Sitka Display" w:hAnsi="Sitka Display" w:cs="Times New Roman" w:hint="eastAsia"/>
+          <w:sz w:val="22"/>
+          <w:highlight w:val="yellow"/>
+        </w:rPr>
+        <w:t xml:space="preserve">SMALL/MEDIUM </w:t>
+      </w:r>
+      <w:r>
+        <w:rPr>
+          <w:rFonts w:ascii="Sitka Display" w:hAnsi="Sitka Display" w:cs="Times New Roman" w:hint="eastAsia"/>
+          <w:sz w:val="22"/>
+        </w:rPr>
+        <w:t>) = 0.95</w:t>
+      </w:r>
+    </w:p>
+    <w:p>
+      <w:pPr>
+        <w:ind w:left="1260" w:firstLine="420"/>
+        <w:rPr>
+          <w:rFonts w:ascii="Sitka Display" w:hAnsi="Sitka Display" w:cs="Times New Roman"/>
+          <w:sz w:val="22"/>
+        </w:rPr>
+      </w:pPr>
+      <w:r>
+        <w:rPr>
+          <w:rFonts w:ascii="Sitka Display" w:hAnsi="Sitka Display" w:cs="Times New Roman" w:hint="eastAsia"/>
+          <w:sz w:val="22"/>
+        </w:rPr>
+        <w:t>=&gt; Membership(</w:t>
+      </w:r>
+      <w:r>
+        <w:rPr>
+          <w:rFonts w:ascii="Sitka Display" w:hAnsi="Sitka Display" w:cs="Times New Roman" w:hint="eastAsia"/>
+          <w:sz w:val="22"/>
+          <w:highlight w:val="yellow"/>
+        </w:rPr>
+        <w:t>LARGE</w:t>
+      </w:r>
+      <w:r>
+        <w:rPr>
+          <w:rFonts w:ascii="Sitka Display" w:hAnsi="Sitka Display" w:cs="Times New Roman" w:hint="eastAsia"/>
+          <w:sz w:val="22"/>
+        </w:rPr>
+        <w:t>) = 0.05</w:t>
+      </w:r>
+    </w:p>
+    <w:p>
+      <w:pPr>
+        <w:rPr>
+          <w:rFonts w:ascii="Sitka Display" w:hAnsi="Sitka Display" w:cs="Times New Roman"/>
+          <w:b/>
+          <w:bCs/>
+          <w:sz w:val="22"/>
+        </w:rPr>
+      </w:pPr>
+      <w:r>
+        <w:rPr>
+          <w:rFonts w:ascii="Sitka Display" w:hAnsi="Sitka Display" w:cs="Times New Roman" w:hint="eastAsia"/>
+          <w:b/>
+          <w:bCs/>
+          <w:sz w:val="22"/>
+        </w:rPr>
+        <w:t>=</w:t>
+      </w:r>
+      <w:r>
+        <w:rPr>
+          <w:rFonts w:ascii="Sitka Display" w:hAnsi="Sitka Display" w:cs="Times New Roman"/>
+          <w:b/>
+          <w:bCs/>
+          <w:sz w:val="22"/>
+        </w:rPr>
+        <w:t>&gt; Fuzzy rules</w:t>
+      </w:r>
+    </w:p>
+    <w:p>
+      <w:pPr>
+        <w:rPr>
+          <w:rFonts w:ascii="Sitka Display" w:hAnsi="Sitka Display" w:cs="Times New Roman"/>
+          <w:b/>
+          <w:bCs/>
+          <w:sz w:val="22"/>
+        </w:rPr>
+      </w:pPr>
+    </w:p>
+    <w:p>
+      <w:pPr>
+        <w:rPr>
+          <w:rFonts w:ascii="Sitka Display" w:hAnsi="Sitka Display" w:cs="Times New Roman"/>
+          <w:sz w:val="22"/>
+        </w:rPr>
+      </w:pPr>
+      <w:r>
+        <w:rPr>
+          <w:rFonts w:ascii="Sitka Display" w:hAnsi="Sitka Display" w:cs="Times New Roman" w:hint="eastAsia"/>
+          <w:b/>
+          <w:bCs/>
+          <w:sz w:val="22"/>
+        </w:rPr>
+        <w:t>Inferences</w:t>
+      </w:r>
+      <w:r>
+        <w:rPr>
+          <w:rFonts w:ascii="Sitka Display" w:hAnsi="Sitka Display" w:cs="Times New Roman" w:hint="eastAsia"/>
+          <w:sz w:val="22"/>
+        </w:rPr>
+        <w:t>:</w:t>
+      </w:r>
+      <w:r>
+        <w:rPr>
+          <w:rFonts w:hint="eastAsia"/>
           <w:noProof/>
         </w:rPr>
+        <w:lastRenderedPageBreak/>
         <w:drawing>
-          <wp:inline distT="0" distB="0" distL="0" distR="0" wp14:anchorId="2F6DA046" wp14:editId="35DB4F8B">
-            <wp:extent cx="5274310" cy="936625"/>
-            <wp:effectExtent l="0" t="0" r="2540" b="0"/>
-            <wp:docPr id="5" name="图片 5"/>
+          <wp:inline distT="0" distB="0" distL="0" distR="0">
+            <wp:extent cx="5274310" cy="834390"/>
+            <wp:effectExtent l="0" t="0" r="2540" b="3810"/>
+            <wp:docPr id="8" name="图片 8"/>
             <wp:cNvGraphicFramePr>
               <a:graphicFrameLocks xmlns:a="http://schemas.openxmlformats.org/drawingml/2006/main" noChangeAspect="1"/>
             </wp:cNvGraphicFramePr>
@@ -552,7 +1152,7 @@
                     </pic:cNvPicPr>
                   </pic:nvPicPr>
                   <pic:blipFill>
-                    <a:blip r:embed="rId8">
+                    <a:blip r:embed="rId8" cstate="print">
                       <a:extLst>
                         <a:ext uri="{28A0092B-C50C-407E-A947-70E740481C1C}">
                           <a14:useLocalDpi xmlns:a14="http://schemas.microsoft.com/office/drawing/2010/main" val="0"/>
@@ -565,6 +1165,719 @@
                     </a:stretch>
                   </pic:blipFill>
                   <pic:spPr bwMode="auto">
+                    <a:xfrm>
+                      <a:off x="0" y="0"/>
+                      <a:ext cx="5274310" cy="834390"/>
+                    </a:xfrm>
+                    <a:prstGeom prst="rect">
+                      <a:avLst/>
+                    </a:prstGeom>
+                    <a:noFill/>
+                    <a:ln>
+                      <a:noFill/>
+                    </a:ln>
+                  </pic:spPr>
+                </pic:pic>
+              </a:graphicData>
+            </a:graphic>
+          </wp:inline>
+        </w:drawing>
+      </w:r>
+    </w:p>
+    <w:p>
+      <w:pPr>
+        <w:rPr>
+          <w:rFonts w:ascii="Sitka Display" w:hAnsi="Sitka Display" w:cs="Times New Roman"/>
+          <w:sz w:val="22"/>
+        </w:rPr>
+      </w:pPr>
+    </w:p>
+    <w:p>
+      <w:pPr>
+        <w:rPr>
+          <w:rFonts w:ascii="Sitka Display" w:hAnsi="Sitka Display" w:cs="Times New Roman"/>
+          <w:b/>
+          <w:bCs/>
+          <w:sz w:val="22"/>
+        </w:rPr>
+      </w:pPr>
+      <w:r>
+        <w:rPr>
+          <w:rFonts w:ascii="Sitka Display" w:hAnsi="Sitka Display" w:cs="Times New Roman" w:hint="eastAsia"/>
+          <w:b/>
+          <w:bCs/>
+          <w:sz w:val="22"/>
+        </w:rPr>
+        <w:t>C</w:t>
+      </w:r>
+      <w:r>
+        <w:rPr>
+          <w:rFonts w:ascii="Sitka Display" w:hAnsi="Sitka Display" w:cs="Times New Roman"/>
+          <w:b/>
+          <w:bCs/>
+          <w:sz w:val="22"/>
+        </w:rPr>
+        <w:t xml:space="preserve">ombine the </w:t>
+      </w:r>
+      <w:r>
+        <w:rPr>
+          <w:rFonts w:ascii="Sitka Display" w:hAnsi="Sitka Display" w:cs="Times New Roman" w:hint="eastAsia"/>
+          <w:b/>
+          <w:bCs/>
+          <w:sz w:val="22"/>
+        </w:rPr>
+        <w:t>output</w:t>
+      </w:r>
+      <w:r>
+        <w:rPr>
+          <w:rFonts w:ascii="Sitka Display" w:hAnsi="Sitka Display" w:cs="Times New Roman" w:hint="eastAsia"/>
+          <w:b/>
+          <w:bCs/>
+          <w:sz w:val="22"/>
+        </w:rPr>
+        <w:t>s</w:t>
+      </w:r>
+      <w:r>
+        <w:rPr>
+          <w:rFonts w:ascii="Sitka Display" w:hAnsi="Sitka Display" w:cs="Times New Roman"/>
+          <w:b/>
+          <w:bCs/>
+          <w:sz w:val="22"/>
+        </w:rPr>
+        <w:t>:</w:t>
+      </w:r>
+    </w:p>
+    <w:p>
+      <w:pPr>
+        <w:rPr>
+          <w:rFonts w:ascii="Sitka Display" w:hAnsi="Sitka Display" w:cs="Times New Roman"/>
+          <w:sz w:val="22"/>
+        </w:rPr>
+      </w:pPr>
+      <w:r>
+        <w:rPr>
+          <w:rFonts w:hint="eastAsia"/>
+          <w:noProof/>
+        </w:rPr>
+        <w:drawing>
+          <wp:inline distT="0" distB="0" distL="0" distR="0">
+            <wp:extent cx="5274310" cy="544830"/>
+            <wp:effectExtent l="0" t="0" r="2540" b="7620"/>
+            <wp:docPr id="12" name="图片 12"/>
+            <wp:cNvGraphicFramePr>
+              <a:graphicFrameLocks xmlns:a="http://schemas.openxmlformats.org/drawingml/2006/main" noChangeAspect="1"/>
+            </wp:cNvGraphicFramePr>
+            <a:graphic xmlns:a="http://schemas.openxmlformats.org/drawingml/2006/main">
+              <a:graphicData uri="http://schemas.openxmlformats.org/drawingml/2006/picture">
+                <pic:pic xmlns:pic="http://schemas.openxmlformats.org/drawingml/2006/picture">
+                  <pic:nvPicPr>
+                    <pic:cNvPr id="0" name="Picture 3"/>
+                    <pic:cNvPicPr>
+                      <a:picLocks noChangeAspect="1" noChangeArrowheads="1"/>
+                    </pic:cNvPicPr>
+                  </pic:nvPicPr>
+                  <pic:blipFill>
+                    <a:blip r:embed="rId9">
+                      <a:extLst>
+                        <a:ext uri="{28A0092B-C50C-407E-A947-70E740481C1C}">
+                          <a14:useLocalDpi xmlns:a14="http://schemas.microsoft.com/office/drawing/2010/main" val="0"/>
+                        </a:ext>
+                      </a:extLst>
+                    </a:blip>
+                    <a:srcRect/>
+                    <a:stretch>
+                      <a:fillRect/>
+                    </a:stretch>
+                  </pic:blipFill>
+                  <pic:spPr bwMode="auto">
+                    <a:xfrm>
+                      <a:off x="0" y="0"/>
+                      <a:ext cx="5274310" cy="544830"/>
+                    </a:xfrm>
+                    <a:prstGeom prst="rect">
+                      <a:avLst/>
+                    </a:prstGeom>
+                    <a:noFill/>
+                    <a:ln>
+                      <a:noFill/>
+                    </a:ln>
+                  </pic:spPr>
+                </pic:pic>
+              </a:graphicData>
+            </a:graphic>
+          </wp:inline>
+        </w:drawing>
+      </w:r>
+    </w:p>
+    <w:p>
+      <w:pPr>
+        <w:rPr>
+          <w:rFonts w:ascii="Sitka Display" w:hAnsi="Sitka Display" w:cs="Times New Roman"/>
+          <w:b/>
+          <w:bCs/>
+          <w:sz w:val="22"/>
+        </w:rPr>
+      </w:pPr>
+    </w:p>
+    <w:p>
+      <w:pPr>
+        <w:rPr>
+          <w:rFonts w:ascii="Sitka Display" w:hAnsi="Sitka Display" w:cs="Times New Roman"/>
+          <w:sz w:val="22"/>
+        </w:rPr>
+      </w:pPr>
+      <w:r>
+        <w:rPr>
+          <w:rFonts w:ascii="Sitka Display" w:hAnsi="Sitka Display" w:cs="Times New Roman" w:hint="eastAsia"/>
+          <w:b/>
+          <w:bCs/>
+          <w:sz w:val="22"/>
+        </w:rPr>
+        <w:t>Defuzzification</w:t>
+      </w:r>
+      <w:r>
+        <w:rPr>
+          <w:rFonts w:ascii="Sitka Display" w:hAnsi="Sitka Display" w:cs="Times New Roman"/>
+          <w:sz w:val="22"/>
+        </w:rPr>
+        <w:t xml:space="preserve">: </w:t>
+      </w:r>
+      <w:r>
+        <w:rPr>
+          <w:rFonts w:ascii="Sitka Display" w:hAnsi="Sitka Display" w:cs="Times New Roman" w:hint="eastAsia"/>
+          <w:sz w:val="22"/>
+        </w:rPr>
+        <w:t>fuzzy set memberships -&gt; number</w:t>
+      </w:r>
+    </w:p>
+    <w:p>
+      <w:pPr>
+        <w:rPr>
+          <w:rFonts w:ascii="Sitka Display" w:hAnsi="Sitka Display" w:cs="Times New Roman"/>
+          <w:sz w:val="22"/>
+        </w:rPr>
+      </w:pPr>
+      <w:r>
+        <w:rPr>
+          <w:rFonts w:ascii="Sitka Display" w:hAnsi="Sitka Display" w:cs="Times New Roman"/>
+          <w:sz w:val="22"/>
+        </w:rPr>
+        <w:t>Output Membership Function</w:t>
+      </w:r>
+      <w:r>
+        <w:rPr>
+          <w:rFonts w:ascii="Sitka Display" w:hAnsi="Sitka Display" w:cs="Times New Roman"/>
+          <w:sz w:val="22"/>
+        </w:rPr>
+        <w:t>:</w:t>
+      </w:r>
+    </w:p>
+    <w:p>
+      <w:pPr>
+        <w:rPr>
+          <w:rFonts w:ascii="Sitka Display" w:hAnsi="Sitka Display" w:cs="Times New Roman"/>
+          <w:sz w:val="22"/>
+        </w:rPr>
+      </w:pPr>
+      <w:r>
+        <w:rPr>
+          <w:noProof/>
+        </w:rPr>
+        <mc:AlternateContent>
+          <mc:Choice Requires="wps">
+            <w:drawing>
+              <wp:anchor distT="0" distB="0" distL="114300" distR="114300" simplePos="0" relativeHeight="251672576" behindDoc="0" locked="0" layoutInCell="1" allowOverlap="1" wp14:anchorId="44147988" wp14:editId="60872F45">
+                <wp:simplePos x="0" y="0"/>
+                <wp:positionH relativeFrom="column">
+                  <wp:posOffset>3035300</wp:posOffset>
+                </wp:positionH>
+                <wp:positionV relativeFrom="paragraph">
+                  <wp:posOffset>181610</wp:posOffset>
+                </wp:positionV>
+                <wp:extent cx="1123950" cy="323850"/>
+                <wp:effectExtent l="0" t="0" r="19050" b="19050"/>
+                <wp:wrapNone/>
+                <wp:docPr id="18" name="矩形 18"/>
+                <wp:cNvGraphicFramePr/>
+                <a:graphic xmlns:a="http://schemas.openxmlformats.org/drawingml/2006/main">
+                  <a:graphicData uri="http://schemas.microsoft.com/office/word/2010/wordprocessingShape">
+                    <wps:wsp>
+                      <wps:cNvSpPr/>
+                      <wps:spPr>
+                        <a:xfrm>
+                          <a:off x="0" y="0"/>
+                          <a:ext cx="1123950" cy="323850"/>
+                        </a:xfrm>
+                        <a:prstGeom prst="rect">
+                          <a:avLst/>
+                        </a:prstGeom>
+                      </wps:spPr>
+                      <wps:style>
+                        <a:lnRef idx="2">
+                          <a:schemeClr val="accent1">
+                            <a:shade val="50000"/>
+                          </a:schemeClr>
+                        </a:lnRef>
+                        <a:fillRef idx="1">
+                          <a:schemeClr val="accent1"/>
+                        </a:fillRef>
+                        <a:effectRef idx="0">
+                          <a:schemeClr val="accent1"/>
+                        </a:effectRef>
+                        <a:fontRef idx="minor">
+                          <a:schemeClr val="lt1"/>
+                        </a:fontRef>
+                      </wps:style>
+                      <wps:txbx>
+                        <w:txbxContent>
+                          <w:p>
+                            <w:pPr>
+                              <w:jc w:val="center"/>
+                            </w:pPr>
+                            <w:r>
+                              <w:t xml:space="preserve">Tune to </w:t>
+                            </w:r>
+                            <w:r>
+                              <w:t>TRUE</w:t>
+                            </w:r>
+                          </w:p>
+                        </w:txbxContent>
+                      </wps:txbx>
+                      <wps:bodyPr rot="0" spcFirstLastPara="0" vertOverflow="overflow" horzOverflow="overflow" vert="horz" wrap="square" lIns="91440" tIns="45720" rIns="91440" bIns="45720" numCol="1" spcCol="0" rtlCol="0" fromWordArt="0" anchor="ctr" anchorCtr="0" forceAA="0" compatLnSpc="1">
+                        <a:noAutofit/>
+                      </wps:bodyPr>
+                    </wps:wsp>
+                  </a:graphicData>
+                </a:graphic>
+                <wp14:sizeRelH relativeFrom="margin">
+                  <wp14:pctWidth>0</wp14:pctWidth>
+                </wp14:sizeRelH>
+                <wp14:sizeRelV relativeFrom="margin">
+                  <wp14:pctHeight>0</wp14:pctHeight>
+                </wp14:sizeRelV>
+              </wp:anchor>
+            </w:drawing>
+          </mc:Choice>
+          <mc:Fallback>
+            <w:pict>
+              <v:rect w14:anchorId="44147988" id="矩形 18" o:spid="_x0000_s1032" style="position:absolute;left:0;text-align:left;margin-left:239pt;margin-top:14.3pt;width:88.5pt;height:25.5pt;z-index:251672576;visibility:visible;mso-wrap-style:square;mso-width-percent:0;mso-height-percent:0;mso-wrap-distance-left:9pt;mso-wrap-distance-top:0;mso-wrap-distance-right:9pt;mso-wrap-distance-bottom:0;mso-position-horizontal:absolute;mso-position-horizontal-relative:text;mso-position-vertical:absolute;mso-position-vertical-relative:text;mso-width-percent:0;mso-height-percent:0;mso-width-relative:margin;mso-height-relative:margin;v-text-anchor:middle" o:gfxdata="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" fillcolor="#4472c4 [3204]" strokecolor="#1f3763 [1604]" strokeweight="1pt">
+                <v:textbox>
+                  <w:txbxContent>
+                    <w:p>
+                      <w:pPr>
+                        <w:jc w:val="center"/>
+                        <w:rPr>
+                          <w:rFonts w:hint="eastAsia"/>
+                        </w:rPr>
+                      </w:pPr>
+                      <w:r>
+                        <w:t xml:space="preserve">Tune to </w:t>
+                      </w:r>
+                      <w:r>
+                        <w:t>TRUE</w:t>
+                      </w:r>
+                    </w:p>
+                  </w:txbxContent>
+                </v:textbox>
+              </v:rect>
+            </w:pict>
+          </mc:Fallback>
+        </mc:AlternateContent>
+      </w:r>
+      <w:r>
+        <w:rPr>
+          <w:noProof/>
+        </w:rPr>
+        <mc:AlternateContent>
+          <mc:Choice Requires="wps">
+            <w:drawing>
+              <wp:anchor distT="0" distB="0" distL="114300" distR="114300" simplePos="0" relativeHeight="251670528" behindDoc="0" locked="0" layoutInCell="1" allowOverlap="1" wp14:anchorId="75F3FCD8" wp14:editId="2C37F084">
+                <wp:simplePos x="0" y="0"/>
+                <wp:positionH relativeFrom="column">
+                  <wp:posOffset>361950</wp:posOffset>
+                </wp:positionH>
+                <wp:positionV relativeFrom="paragraph">
+                  <wp:posOffset>181610</wp:posOffset>
+                </wp:positionV>
+                <wp:extent cx="895350" cy="323850"/>
+                <wp:effectExtent l="0" t="0" r="19050" b="19050"/>
+                <wp:wrapNone/>
+                <wp:docPr id="17" name="矩形 17"/>
+                <wp:cNvGraphicFramePr/>
+                <a:graphic xmlns:a="http://schemas.openxmlformats.org/drawingml/2006/main">
+                  <a:graphicData uri="http://schemas.microsoft.com/office/word/2010/wordprocessingShape">
+                    <wps:wsp>
+                      <wps:cNvSpPr/>
+                      <wps:spPr>
+                        <a:xfrm>
+                          <a:off x="0" y="0"/>
+                          <a:ext cx="895350" cy="323850"/>
+                        </a:xfrm>
+                        <a:prstGeom prst="rect">
+                          <a:avLst/>
+                        </a:prstGeom>
+                      </wps:spPr>
+                      <wps:style>
+                        <a:lnRef idx="2">
+                          <a:schemeClr val="accent1">
+                            <a:shade val="50000"/>
+                          </a:schemeClr>
+                        </a:lnRef>
+                        <a:fillRef idx="1">
+                          <a:schemeClr val="accent1"/>
+                        </a:fillRef>
+                        <a:effectRef idx="0">
+                          <a:schemeClr val="accent1"/>
+                        </a:effectRef>
+                        <a:fontRef idx="minor">
+                          <a:schemeClr val="lt1"/>
+                        </a:fontRef>
+                      </wps:style>
+                      <wps:txbx>
+                        <w:txbxContent>
+                          <w:p>
+                            <w:pPr>
+                              <w:jc w:val="center"/>
+                            </w:pPr>
+                            <w:r>
+                              <w:t>Not tune</w:t>
+                            </w:r>
+                          </w:p>
+                          <w:p/>
+                        </w:txbxContent>
+                      </wps:txbx>
+                      <wps:bodyPr rot="0" spcFirstLastPara="0" vertOverflow="overflow" horzOverflow="overflow" vert="horz" wrap="square" lIns="91440" tIns="45720" rIns="91440" bIns="45720" numCol="1" spcCol="0" rtlCol="0" fromWordArt="0" anchor="ctr" anchorCtr="0" forceAA="0" compatLnSpc="1">
+                        <a:noAutofit/>
+                      </wps:bodyPr>
+                    </wps:wsp>
+                  </a:graphicData>
+                </a:graphic>
+                <wp14:sizeRelH relativeFrom="margin">
+                  <wp14:pctWidth>0</wp14:pctWidth>
+                </wp14:sizeRelH>
+                <wp14:sizeRelV relativeFrom="margin">
+                  <wp14:pctHeight>0</wp14:pctHeight>
+                </wp14:sizeRelV>
+              </wp:anchor>
+            </w:drawing>
+          </mc:Choice>
+          <mc:Fallback>
+            <w:pict>
+              <v:rect w14:anchorId="75F3FCD8" id="矩形 17" o:spid="_x0000_s1033" style="position:absolute;left:0;text-align:left;margin-left:28.5pt;margin-top:14.3pt;width:70.5pt;height:25.5pt;z-index:251670528;visibility:visible;mso-wrap-style:square;mso-width-percent:0;mso-height-percent:0;mso-wrap-distance-left:9pt;mso-wrap-distance-top:0;mso-wrap-distance-right:9pt;mso-wrap-distance-bottom:0;mso-position-horizontal:absolute;mso-position-horizontal-relative:text;mso-position-vertical:absolute;mso-position-vertical-relative:text;mso-width-percent:0;mso-height-percent:0;mso-width-relative:margin;mso-height-relative:margin;v-text-anchor:middle" o:gfxdata="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" fillcolor="#4472c4 [3204]" strokecolor="#1f3763 [1604]" strokeweight="1pt">
+                <v:textbox>
+                  <w:txbxContent>
+                    <w:p>
+                      <w:pPr>
+                        <w:jc w:val="center"/>
+                      </w:pPr>
+                      <w:r>
+                        <w:t>Not tune</w:t>
+                      </w:r>
+                    </w:p>
+                    <w:p>
+                      <w:pPr>
+                        <w:rPr>
+                          <w:rFonts w:hint="eastAsia"/>
+                        </w:rPr>
+                      </w:pPr>
+                    </w:p>
+                  </w:txbxContent>
+                </v:textbox>
+              </v:rect>
+            </w:pict>
+          </mc:Fallback>
+        </mc:AlternateContent>
+      </w:r>
+      <w:r>
+        <w:rPr>
+          <w:rFonts w:ascii="Sitka Display" w:hAnsi="Sitka Display" w:cs="Times New Roman"/>
+          <w:sz w:val="22"/>
+        </w:rPr>
+        <w:t>Tune to TRUE = 0.951</w:t>
+      </w:r>
+      <w:r>
+        <w:rPr>
+          <w:rFonts w:ascii="Sitka Display" w:hAnsi="Sitka Display" w:cs="Times New Roman"/>
+          <w:sz w:val="22"/>
+        </w:rPr>
+        <w:t>3</w:t>
+      </w:r>
+      <w:r>
+        <w:rPr>
+          <w:rFonts w:ascii="Sitka Display" w:hAnsi="Sitka Display" w:cs="Times New Roman"/>
+          <w:sz w:val="22"/>
+        </w:rPr>
+        <w:t>, Not tune = 0</w:t>
+      </w:r>
+    </w:p>
+    <w:p>
+      <w:pPr>
+        <w:rPr>
+          <w:rFonts w:ascii="Sitka Display" w:hAnsi="Sitka Display" w:cs="Times New Roman"/>
+          <w:sz w:val="22"/>
+        </w:rPr>
+      </w:pPr>
+    </w:p>
+    <w:p>
+      <w:pPr>
+        <w:rPr>
+          <w:rFonts w:ascii="Sitka Display" w:hAnsi="Sitka Display" w:cs="Times New Roman"/>
+          <w:sz w:val="22"/>
+        </w:rPr>
+      </w:pPr>
+      <w:r>
+        <w:rPr>
+          <w:rFonts w:hint="eastAsia"/>
+          <w:noProof/>
+        </w:rPr>
+        <w:drawing>
+          <wp:inline distT="0" distB="0" distL="0" distR="0" wp14:anchorId="24A1493E" wp14:editId="5A83A47E">
+            <wp:extent cx="4319905" cy="1771650"/>
+            <wp:effectExtent l="0" t="0" r="4445" b="0"/>
+            <wp:docPr id="13" name="图表 13"/>
+            <wp:cNvGraphicFramePr/>
+            <a:graphic xmlns:a="http://schemas.openxmlformats.org/drawingml/2006/main">
+              <a:graphicData uri="http://schemas.openxmlformats.org/drawingml/2006/chart">
+                <c:chart xmlns:c="http://schemas.openxmlformats.org/drawingml/2006/chart" xmlns:r="http://schemas.openxmlformats.org/officeDocument/2006/relationships" r:id="rId10"/>
+              </a:graphicData>
+            </a:graphic>
+          </wp:inline>
+        </w:drawing>
+      </w:r>
+    </w:p>
+    <w:p>
+      <w:pPr>
+        <w:rPr>
+          <w:rFonts w:ascii="Sitka Display" w:hAnsi="Sitka Display" w:cs="Times New Roman"/>
+          <w:sz w:val="22"/>
+        </w:rPr>
+      </w:pPr>
+      <w:r>
+        <w:rPr>
+          <w:rFonts w:ascii="Sitka Display" w:hAnsi="Sitka Display" w:cs="Times New Roman" w:hint="eastAsia"/>
+          <w:sz w:val="22"/>
+        </w:rPr>
+        <w:t>C</w:t>
+      </w:r>
+      <w:r>
+        <w:rPr>
+          <w:rFonts w:ascii="Sitka Display" w:hAnsi="Sitka Display" w:cs="Times New Roman"/>
+          <w:sz w:val="22"/>
+        </w:rPr>
+        <w:t xml:space="preserve">alculate the fuzzy </w:t>
+      </w:r>
+      <w:r>
+        <w:rPr>
+          <w:rFonts w:ascii="Sitka Display" w:hAnsi="Sitka Display" w:cs="Times New Roman"/>
+          <w:b/>
+          <w:bCs/>
+          <w:sz w:val="22"/>
+        </w:rPr>
+        <w:t>centroid</w:t>
+      </w:r>
+      <w:r>
+        <w:rPr>
+          <w:rFonts w:ascii="Sitka Display" w:hAnsi="Sitka Display" w:cs="Times New Roman"/>
+          <w:sz w:val="22"/>
+        </w:rPr>
+        <w:t>:</w:t>
+      </w:r>
+    </w:p>
+    <w:p>
+      <w:pPr>
+        <w:rPr>
+          <w:rFonts w:ascii="Sitka Display" w:hAnsi="Sitka Display" w:cs="Times New Roman"/>
+          <w:sz w:val="22"/>
+        </w:rPr>
+      </w:pPr>
+      <w:r>
+        <w:rPr>
+          <w:rFonts w:ascii="Sitka Display" w:hAnsi="Sitka Display" w:cs="Times New Roman"/>
+          <w:sz w:val="22"/>
+        </w:rPr>
+        <w:t xml:space="preserve">centroid = </w:t>
+      </w:r>
+      <w:r>
+        <w:rPr>
+          <w:rFonts w:ascii="Sitka Display" w:hAnsi="Sitka Display" w:cs="Times New Roman"/>
+          <w:sz w:val="22"/>
+        </w:rPr>
+        <w:t>(-100 * 0 + 100 * 0.951</w:t>
+      </w:r>
+      <w:r>
+        <w:rPr>
+          <w:rFonts w:ascii="Sitka Display" w:hAnsi="Sitka Display" w:cs="Times New Roman"/>
+          <w:sz w:val="22"/>
+        </w:rPr>
+        <w:t>3</w:t>
+      </w:r>
+      <w:bookmarkStart w:id="0" w:name="_GoBack"/>
+      <w:bookmarkEnd w:id="0"/>
+      <w:r>
+        <w:rPr>
+          <w:rFonts w:ascii="Sitka Display" w:hAnsi="Sitka Display" w:cs="Times New Roman"/>
+          <w:sz w:val="22"/>
+        </w:rPr>
+        <w:t>) / (0 + 0.9515) = 100</w:t>
+      </w:r>
+    </w:p>
+    <w:p>
+      <w:pPr>
+        <w:rPr>
+          <w:rFonts w:ascii="Sitka Display" w:hAnsi="Sitka Display" w:cs="Times New Roman"/>
+          <w:sz w:val="22"/>
+        </w:rPr>
+      </w:pPr>
+      <w:r>
+        <w:rPr>
+          <w:rFonts w:ascii="Sitka Display" w:hAnsi="Sitka Display" w:cs="Times New Roman"/>
+          <w:sz w:val="22"/>
+        </w:rPr>
+        <w:t>=&gt;</w:t>
+      </w:r>
+      <w:r>
+        <w:rPr>
+          <w:rFonts w:ascii="Sitka Display" w:hAnsi="Sitka Display" w:cs="Times New Roman"/>
+          <w:sz w:val="22"/>
+        </w:rPr>
+        <w:t xml:space="preserve"> Activate </w:t>
+      </w:r>
+      <w:r>
+        <w:rPr>
+          <w:rFonts w:ascii="Sitka Display" w:hAnsi="Sitka Display" w:cs="Times New Roman"/>
+          <w:sz w:val="22"/>
+        </w:rPr>
+        <w:t>tune to TRUE</w:t>
+      </w:r>
+      <w:r>
+        <w:rPr>
+          <w:rFonts w:ascii="Sitka Display" w:hAnsi="Sitka Display" w:cs="Times New Roman"/>
+          <w:sz w:val="22"/>
+        </w:rPr>
+        <w:t xml:space="preserve"> at </w:t>
+      </w:r>
+      <w:r>
+        <w:rPr>
+          <w:rFonts w:ascii="Sitka Display" w:hAnsi="Sitka Display" w:cs="Times New Roman"/>
+          <w:sz w:val="22"/>
+        </w:rPr>
+        <w:t>100</w:t>
+      </w:r>
+      <w:r>
+        <w:rPr>
+          <w:rFonts w:ascii="Sitka Display" w:hAnsi="Sitka Display" w:cs="Times New Roman"/>
+          <w:sz w:val="22"/>
+        </w:rPr>
+        <w:t>%</w:t>
+      </w:r>
+    </w:p>
+    <w:p>
+      <w:pPr>
+        <w:rPr>
+          <w:rFonts w:ascii="Sitka Display" w:hAnsi="Sitka Display" w:cs="Times New Roman"/>
+          <w:sz w:val="22"/>
+        </w:rPr>
+      </w:pPr>
+    </w:p>
+    <w:p>
+      <w:pPr>
+        <w:rPr>
+          <w:rFonts w:ascii="Sitka Display" w:hAnsi="Sitka Display" w:cs="Times New Roman"/>
+          <w:sz w:val="22"/>
+        </w:rPr>
+      </w:pPr>
+    </w:p>
+    <w:p>
+      <w:pPr>
+        <w:rPr>
+          <w:rFonts w:ascii="Sitka Display" w:hAnsi="Sitka Display" w:cs="Times New Roman"/>
+          <w:sz w:val="22"/>
+        </w:rPr>
+      </w:pPr>
+    </w:p>
+    <w:p>
+      <w:pPr>
+        <w:widowControl/>
+        <w:jc w:val="left"/>
+        <w:rPr>
+          <w:rFonts w:ascii="Sitka Display" w:hAnsi="Sitka Display" w:cs="Times New Roman"/>
+          <w:sz w:val="22"/>
+        </w:rPr>
+      </w:pPr>
+      <w:r>
+        <w:rPr>
+          <w:rFonts w:ascii="Sitka Display" w:hAnsi="Sitka Display" w:cs="Times New Roman"/>
+          <w:sz w:val="22"/>
+        </w:rPr>
+        <w:br w:type="page"/>
+      </w:r>
+    </w:p>
+    <w:p>
+      <w:pPr>
+        <w:rPr>
+          <w:rFonts w:ascii="Sitka Display" w:hAnsi="Sitka Display" w:cs="Times New Roman"/>
+          <w:sz w:val="22"/>
+        </w:rPr>
+      </w:pPr>
+      <w:r>
+        <w:rPr>
+          <w:rFonts w:ascii="Sitka Display" w:hAnsi="Sitka Display" w:cs="Times New Roman" w:hint="eastAsia"/>
+          <w:sz w:val="22"/>
+        </w:rPr>
+        <w:lastRenderedPageBreak/>
+        <w:t>I</w:t>
+      </w:r>
+      <w:r>
+        <w:rPr>
+          <w:rFonts w:ascii="Sitka Display" w:hAnsi="Sitka Display" w:cs="Times New Roman"/>
+          <w:sz w:val="22"/>
+        </w:rPr>
+        <w:t>nput examples (in Analysis.xlsx):</w:t>
+      </w:r>
+    </w:p>
+    <w:p>
+      <w:pPr>
+        <w:jc w:val="center"/>
+        <w:rPr>
+          <w:rFonts w:ascii="Sitka Display" w:hAnsi="Sitka Display" w:cs="Times New Roman"/>
+          <w:sz w:val="22"/>
+        </w:rPr>
+      </w:pPr>
+      <w:r>
+        <w:rPr>
+          <w:noProof/>
+        </w:rPr>
+        <w:drawing>
+          <wp:inline distT="0" distB="0" distL="0" distR="0">
+            <wp:extent cx="5274310" cy="936625"/>
+            <wp:effectExtent l="0" t="0" r="2540" b="0"/>
+            <wp:docPr id="5" name="图片 5"/>
+            <wp:cNvGraphicFramePr>
+              <a:graphicFrameLocks xmlns:a="http://schemas.openxmlformats.org/drawingml/2006/main" noChangeAspect="1"/>
+            </wp:cNvGraphicFramePr>
+            <a:graphic xmlns:a="http://schemas.openxmlformats.org/drawingml/2006/main">
+              <a:graphicData uri="http://schemas.openxmlformats.org/drawingml/2006/picture">
+                <pic:pic xmlns:pic="http://schemas.openxmlformats.org/drawingml/2006/picture">
+                  <pic:nvPicPr>
+                    <pic:cNvPr id="5" name="图片 5"/>
+                    <pic:cNvPicPr>
+                      <a:picLocks noChangeAspect="1" noChangeArrowheads="1"/>
+                    </pic:cNvPicPr>
+                  </pic:nvPicPr>
+                  <pic:blipFill>
+                    <a:blip r:embed="rId11">
+                      <a:extLst>
+                        <a:ext uri="{28A0092B-C50C-407E-A947-70E740481C1C}">
+                          <a14:useLocalDpi xmlns:a14="http://schemas.microsoft.com/office/drawing/2010/main" val="0"/>
+                        </a:ext>
+                      </a:extLst>
+                    </a:blip>
+                    <a:srcRect/>
+                    <a:stretch>
+                      <a:fillRect/>
+                    </a:stretch>
+                  </pic:blipFill>
+                  <pic:spPr>
                     <a:xfrm>
                       <a:off x="0" y="0"/>
                       <a:ext cx="5274310" cy="936625"/>
@@ -593,8 +1906,11 @@
         </w:rPr>
       </w:pPr>
       <w:r>
+        <w:rPr>
+          <w:noProof/>
+        </w:rPr>
         <w:drawing>
-          <wp:inline distT="0" distB="0" distL="0" distR="0" wp14:anchorId="16BC70E7" wp14:editId="5FEA8F6B">
+          <wp:inline distT="0" distB="0" distL="0" distR="0">
             <wp:extent cx="5274310" cy="448310"/>
             <wp:effectExtent l="0" t="0" r="2540" b="8890"/>
             <wp:docPr id="9" name="图片 9"/>
@@ -605,13 +1921,13 @@
               <a:graphicData uri="http://schemas.openxmlformats.org/drawingml/2006/picture">
                 <pic:pic xmlns:pic="http://schemas.openxmlformats.org/drawingml/2006/picture">
                   <pic:nvPicPr>
-                    <pic:cNvPr id="0" name="Picture 3"/>
+                    <pic:cNvPr id="9" name="图片 9"/>
                     <pic:cNvPicPr>
                       <a:picLocks noChangeAspect="1" noChangeArrowheads="1"/>
                     </pic:cNvPicPr>
                   </pic:nvPicPr>
                   <pic:blipFill>
-                    <a:blip r:embed="rId9" cstate="print">
+                    <a:blip r:embed="rId12" cstate="print">
                       <a:extLst>
                         <a:ext uri="{28A0092B-C50C-407E-A947-70E740481C1C}">
                           <a14:useLocalDpi xmlns:a14="http://schemas.microsoft.com/office/drawing/2010/main" val="0"/>
@@ -623,7 +1939,7 @@
                       <a:fillRect/>
                     </a:stretch>
                   </pic:blipFill>
-                  <pic:spPr bwMode="auto">
+                  <pic:spPr>
                     <a:xfrm>
                       <a:off x="0" y="0"/>
                       <a:ext cx="5274310" cy="448310"/>
@@ -685,28 +2001,7 @@
           <w:rFonts w:ascii="Sitka Display" w:hAnsi="Sitka Display" w:cs="Times New Roman"/>
           <w:sz w:val="22"/>
         </w:rPr>
-        <w:t xml:space="preserve">For </w:t>
-      </w:r>
-      <w:r>
-        <w:rPr>
-          <w:rFonts w:ascii="Sitka Display" w:hAnsi="Sitka Display" w:cs="Times New Roman"/>
-          <w:sz w:val="22"/>
-        </w:rPr>
-        <w:t>Parameter-7 tuned (A)</w:t>
-      </w:r>
-      <w:r>
-        <w:rPr>
-          <w:rFonts w:ascii="Sitka Display" w:hAnsi="Sitka Display" w:cs="Times New Roman"/>
-          <w:sz w:val="22"/>
-        </w:rPr>
-        <w:t>:</w:t>
-      </w:r>
-      <w:r>
-        <w:rPr>
-          <w:rFonts w:ascii="Sitka Display" w:hAnsi="Sitka Display" w:cs="Times New Roman"/>
-          <w:sz w:val="22"/>
-        </w:rPr>
-        <w:t xml:space="preserve"> </w:t>
+        <w:t xml:space="preserve">For Parameter-7 tuned (A): </w:t>
       </w:r>
       <w:r>
         <w:rPr>
@@ -714,15 +2009,15 @@
           <w:sz w:val="22"/>
           <w:highlight w:val="yellow"/>
         </w:rPr>
-        <w:t>whether tune ‘spark.shuffle.file.buffer’ from ‘32</w:t>
-      </w:r>
-      <w:r>
-        <w:rPr>
-          <w:rFonts w:ascii="Sitka Display" w:hAnsi="Sitka Display" w:cs="Times New Roman"/>
+        <w:t xml:space="preserve">whether tune ‘spark.shuffle.file.buffer’ from ‘32k’ to ‘16k’ (T-A) </w:t>
+      </w:r>
+      <w:r>
+        <w:rPr>
+          <w:rFonts w:ascii="Sitka Display" w:hAnsi="Sitka Display" w:cs="Times New Roman" w:hint="eastAsia"/>
           <w:sz w:val="22"/>
           <w:highlight w:val="yellow"/>
         </w:rPr>
-        <w:t>k’ to ‘16k’</w:t>
+        <w:t>or</w:t>
       </w:r>
       <w:r>
         <w:rPr>
@@ -730,73 +2025,7 @@
           <w:sz w:val="22"/>
           <w:highlight w:val="yellow"/>
         </w:rPr>
-        <w:t xml:space="preserve"> (T-A)</w:t>
-      </w:r>
-      <w:r>
-        <w:rPr>
-          <w:rFonts w:ascii="Sitka Display" w:hAnsi="Sitka Display" w:cs="Times New Roman"/>
-          <w:sz w:val="22"/>
-          <w:highlight w:val="yellow"/>
-        </w:rPr>
-        <w:t xml:space="preserve"> </w:t>
-      </w:r>
-      <w:r>
-        <w:rPr>
-          <w:rFonts w:ascii="Sitka Display" w:hAnsi="Sitka Display" w:cs="Times New Roman" w:hint="eastAsia"/>
-          <w:sz w:val="22"/>
-          <w:highlight w:val="yellow"/>
-        </w:rPr>
-        <w:t>or</w:t>
-      </w:r>
-      <w:r>
-        <w:rPr>
-          <w:rFonts w:ascii="Sitka Display" w:hAnsi="Sitka Display" w:cs="Times New Roman"/>
-          <w:sz w:val="22"/>
-          <w:highlight w:val="yellow"/>
-        </w:rPr>
-        <w:t xml:space="preserve"> ‘</w:t>
-      </w:r>
-      <w:r>
-        <w:rPr>
-          <w:rFonts w:ascii="Sitka Display" w:hAnsi="Sitka Display" w:cs="Times New Roman"/>
-          <w:sz w:val="22"/>
-          <w:highlight w:val="yellow"/>
-        </w:rPr>
-        <w:t>48</w:t>
-      </w:r>
-      <w:r>
-        <w:rPr>
-          <w:rFonts w:ascii="Sitka Display" w:hAnsi="Sitka Display" w:cs="Times New Roman"/>
-          <w:sz w:val="22"/>
-          <w:highlight w:val="yellow"/>
-        </w:rPr>
-        <w:t>k’</w:t>
-      </w:r>
-      <w:r>
-        <w:rPr>
-          <w:rFonts w:ascii="Sitka Display" w:hAnsi="Sitka Display" w:cs="Times New Roman"/>
-          <w:sz w:val="22"/>
-          <w:highlight w:val="yellow"/>
-        </w:rPr>
-        <w:t xml:space="preserve"> (T-</w:t>
-      </w:r>
-      <w:r>
-        <w:rPr>
-          <w:rFonts w:ascii="Sitka Display" w:hAnsi="Sitka Display" w:cs="Times New Roman"/>
-          <w:sz w:val="22"/>
-          <w:highlight w:val="yellow"/>
-        </w:rPr>
-        <w:t>B</w:t>
-      </w:r>
-      <w:bookmarkStart w:id="0" w:name="_GoBack"/>
-      <w:bookmarkEnd w:id="0"/>
-      <w:r>
-        <w:rPr>
-          <w:rFonts w:ascii="Sitka Display" w:hAnsi="Sitka Display" w:cs="Times New Roman"/>
-          <w:sz w:val="22"/>
-          <w:highlight w:val="yellow"/>
-        </w:rPr>
-        <w:t>)</w:t>
+        <w:t xml:space="preserve"> ‘48k’ (T-B)</w:t>
       </w:r>
     </w:p>
     <w:p>
@@ -809,10 +2038,10 @@
       </w:pPr>
       <w:r>
         <w:drawing>
-          <wp:inline distT="0" distB="0" distL="0" distR="0" wp14:anchorId="0CC9A8F7" wp14:editId="497F19F0">
-            <wp:extent cx="4800600" cy="1651000"/>
-            <wp:effectExtent l="0" t="0" r="0" b="6350"/>
-            <wp:docPr id="6" name="图片 6"/>
+          <wp:inline distT="0" distB="0" distL="0" distR="0">
+            <wp:extent cx="3644900" cy="1250912"/>
+            <wp:effectExtent l="0" t="0" r="0" b="6985"/>
+            <wp:docPr id="2" name="图片 2"/>
             <wp:cNvGraphicFramePr>
               <a:graphicFrameLocks xmlns:a="http://schemas.openxmlformats.org/drawingml/2006/main" noChangeAspect="1"/>
             </wp:cNvGraphicFramePr>
@@ -820,13 +2049,13 @@
               <a:graphicData uri="http://schemas.openxmlformats.org/drawingml/2006/picture">
                 <pic:pic xmlns:pic="http://schemas.openxmlformats.org/drawingml/2006/picture">
                   <pic:nvPicPr>
-                    <pic:cNvPr id="0" name="Picture 2"/>
+                    <pic:cNvPr id="0" name="Picture 1"/>
                     <pic:cNvPicPr>
                       <a:picLocks noChangeAspect="1" noChangeArrowheads="1"/>
                     </pic:cNvPicPr>
                   </pic:nvPicPr>
                   <pic:blipFill>
-                    <a:blip r:embed="rId10">
+                    <a:blip r:embed="rId13">
                       <a:extLst>
                         <a:ext uri="{28A0092B-C50C-407E-A947-70E740481C1C}">
                           <a14:useLocalDpi xmlns:a14="http://schemas.microsoft.com/office/drawing/2010/main" val="0"/>
@@ -841,7 +2070,7 @@
                   <pic:spPr bwMode="auto">
                     <a:xfrm>
                       <a:off x="0" y="0"/>
-                      <a:ext cx="4800600" cy="1651000"/>
+                      <a:ext cx="3653861" cy="1253987"/>
                     </a:xfrm>
                     <a:prstGeom prst="rect">
                       <a:avLst/>
@@ -887,6 +2116,22 @@
         <w:t>imilar for other 11 parameters.)</w:t>
       </w:r>
     </w:p>
+    <w:p>
+      <w:pPr>
+        <w:rPr>
+          <w:rFonts w:ascii="Sitka Display" w:hAnsi="Sitka Display" w:cs="Times New Roman"/>
+          <w:sz w:val="22"/>
+        </w:rPr>
+      </w:pPr>
+    </w:p>
+    <w:p>
+      <w:pPr>
+        <w:rPr>
+          <w:rFonts w:ascii="Sitka Display" w:hAnsi="Sitka Display" w:cs="Times New Roman"/>
+          <w:sz w:val="22"/>
+        </w:rPr>
+      </w:pPr>
+    </w:p>
     <w:sectPr>
       <w:pgSz w:w="11906" w:h="16838"/>
       <w:pgMar w:top="1440" w:right="1800" w:bottom="1440" w:left="1800" w:header="851" w:footer="992" w:gutter="0"/>
@@ -900,10 +2145,10 @@
 <file path=word/numbering.xml><?xml version="1.0" encoding="utf-8"?>
 <w:numbering xmlns:wpc="http://schemas.microsoft.com/office/word/2010/wordprocessingCanvas" xmlns:cx="http://schemas.microsoft.com/office/drawing/2014/chartex" xmlns:cx1="http://schemas.microsoft.com/office/drawing/2015/9/8/chartex" xmlns:cx2="http://schemas.microsoft.com/office/drawing/2015/10/21/chartex" xmlns:cx3="http://schemas.microsoft.com/office/drawing/2016/5/9/chartex" xmlns:cx4="http://schemas.microsoft.com/office/drawing/2016/5/10/chartex" xmlns:cx5="http://schemas.microsoft.com/office/drawing/2016/5/11/chartex" xmlns:cx6="http://schemas.microsoft.com/office/drawing/2016/5/12/chartex" xmlns:cx7="http://schemas.microsoft.com/office/drawing/2016/5/13/chartex" xmlns:cx8="http://schemas.microsoft.com/office/drawing/2016/5/14/chartex" xmlns:mc="http://schemas.openxmlformats.org/markup-compatibility/2006" xmlns:aink="http://schemas.microsoft.com/office/drawing/2016/ink" xmlns:am3d="http://schemas.microsoft.com/office/drawing/2017/model3d" xmlns:o="urn:schemas-microsoft-com:office:office" xmlns:r="http://schemas.openxmlformats.org/officeDocument/2006/relationships" xmlns:m="http://schemas.openxmlformats.org/officeDocument/2006/math" xmlns:v="urn:schemas-microsoft-com:vml" xmlns:wp14="http://schemas.microsoft.com/office/word/2010/wordprocessingDrawing" xmlns:wp="http://schemas.openxmlformats.org/drawingml/2006/wordprocessingDrawing" xmlns:w10="urn:schemas-microsoft-com:office:word" xmlns:w="http://schemas.openxmlformats.org/wordprocessingml/2006/main" xmlns:w14="http://schemas.microsoft.com/office/word/2010/wordml" xmlns:w15="http://schemas.microsoft.com/office/word/2012/wordml" xmlns:w16cid="http://schemas.microsoft.com/office/word/2016/wordml/cid" xmlns:w16se="http://schemas.microsoft.com/office/word/2015/wordml/symex" xmlns:wpg="http://schemas.microsoft.com/office/word/2010/wordprocessingGroup" xmlns:wpi="http://schemas.microsoft.com/office/word/2010/wordprocessingInk" xmlns:wne="http://schemas.microsoft.com/office/word/2006/wordml" xmlns:wps="http://schemas.microsoft.com/office/word/2010/wordprocessingShape" mc:Ignorable="w14 w15 w16se w16cid wp14">
   <w:abstractNum w:abstractNumId="0" w15:restartNumberingAfterBreak="0">
-    <w:nsid w:val="13C17B4C"/>
-    <w:multiLevelType w:val="hybridMultilevel"/>
-    <w:tmpl w:val="DC043232"/>
-    <w:lvl w:ilvl="0" w:tplc="A61ACEE2">
+    <w:nsid w:val="25137AC6"/>
+    <w:multiLevelType w:val="multilevel"/>
+    <w:tmpl w:val="25137AC6"/>
+    <w:lvl w:ilvl="0">
       <w:start w:val="1"/>
       <w:numFmt w:val="decimal"/>
       <w:lvlText w:val="（%1）"/>
@@ -915,7 +2160,7 @@
         <w:rFonts w:hint="eastAsia"/>
       </w:rPr>
     </w:lvl>
-    <w:lvl w:ilvl="1" w:tplc="04090019" w:tentative="1">
+    <w:lvl w:ilvl="1">
       <w:start w:val="1"/>
       <w:numFmt w:val="lowerLetter"/>
       <w:lvlText w:val="%2)"/>
@@ -924,7 +2169,7 @@
         <w:ind w:left="840" w:hanging="420"/>
       </w:pPr>
     </w:lvl>
-    <w:lvl w:ilvl="2" w:tplc="0409001B" w:tentative="1">
+    <w:lvl w:ilvl="2">
       <w:start w:val="1"/>
       <w:numFmt w:val="lowerRoman"/>
       <w:lvlText w:val="%3."/>
@@ -933,7 +2178,7 @@
         <w:ind w:left="1260" w:hanging="420"/>
       </w:pPr>
     </w:lvl>
-    <w:lvl w:ilvl="3" w:tplc="0409000F" w:tentative="1">
+    <w:lvl w:ilvl="3">
       <w:start w:val="1"/>
       <w:numFmt w:val="decimal"/>
       <w:lvlText w:val="%4."/>
@@ -942,7 +2187,7 @@
         <w:ind w:left="1680" w:hanging="420"/>
       </w:pPr>
     </w:lvl>
-    <w:lvl w:ilvl="4" w:tplc="04090019" w:tentative="1">
+    <w:lvl w:ilvl="4">
       <w:start w:val="1"/>
       <w:numFmt w:val="lowerLetter"/>
       <w:lvlText w:val="%5)"/>
@@ -951,7 +2196,7 @@
         <w:ind w:left="2100" w:hanging="420"/>
       </w:pPr>
     </w:lvl>
-    <w:lvl w:ilvl="5" w:tplc="0409001B" w:tentative="1">
+    <w:lvl w:ilvl="5">
       <w:start w:val="1"/>
       <w:numFmt w:val="lowerRoman"/>
       <w:lvlText w:val="%6."/>
@@ -960,7 +2205,7 @@
         <w:ind w:left="2520" w:hanging="420"/>
       </w:pPr>
     </w:lvl>
-    <w:lvl w:ilvl="6" w:tplc="0409000F" w:tentative="1">
+    <w:lvl w:ilvl="6">
       <w:start w:val="1"/>
       <w:numFmt w:val="decimal"/>
       <w:lvlText w:val="%7."/>
@@ -969,7 +2214,7 @@
         <w:ind w:left="2940" w:hanging="420"/>
       </w:pPr>
     </w:lvl>
-    <w:lvl w:ilvl="7" w:tplc="04090019" w:tentative="1">
+    <w:lvl w:ilvl="7">
       <w:start w:val="1"/>
       <w:numFmt w:val="lowerLetter"/>
       <w:lvlText w:val="%8)"/>
@@ -978,185 +2223,7 @@
         <w:ind w:left="3360" w:hanging="420"/>
       </w:pPr>
     </w:lvl>
-    <w:lvl w:ilvl="8" w:tplc="0409001B" w:tentative="1">
-      <w:start w:val="1"/>
-      <w:numFmt w:val="lowerRoman"/>
-      <w:lvlText w:val="%9."/>
-      <w:lvlJc w:val="right"/>
-      <w:pPr>
-        <w:ind w:left="3780" w:hanging="420"/>
-      </w:pPr>
-    </w:lvl>
-  </w:abstractNum>
-  <w:abstractNum w:abstractNumId="1" w15:restartNumberingAfterBreak="0">
-    <w:nsid w:val="25137AC6"/>
-    <w:multiLevelType w:val="hybridMultilevel"/>
-    <w:tmpl w:val="8B50FA80"/>
-    <w:lvl w:ilvl="0" w:tplc="A61ACEE2">
-      <w:start w:val="1"/>
-      <w:numFmt w:val="decimal"/>
-      <w:lvlText w:val="（%1）"/>
-      <w:lvlJc w:val="left"/>
-      <w:pPr>
-        <w:ind w:left="420" w:hanging="420"/>
-      </w:pPr>
-      <w:rPr>
-        <w:rFonts w:hint="eastAsia"/>
-      </w:rPr>
-    </w:lvl>
-    <w:lvl w:ilvl="1" w:tplc="04090019" w:tentative="1">
-      <w:start w:val="1"/>
-      <w:numFmt w:val="lowerLetter"/>
-      <w:lvlText w:val="%2)"/>
-      <w:lvlJc w:val="left"/>
-      <w:pPr>
-        <w:ind w:left="840" w:hanging="420"/>
-      </w:pPr>
-    </w:lvl>
-    <w:lvl w:ilvl="2" w:tplc="0409001B" w:tentative="1">
-      <w:start w:val="1"/>
-      <w:numFmt w:val="lowerRoman"/>
-      <w:lvlText w:val="%3."/>
-      <w:lvlJc w:val="right"/>
-      <w:pPr>
-        <w:ind w:left="1260" w:hanging="420"/>
-      </w:pPr>
-    </w:lvl>
-    <w:lvl w:ilvl="3" w:tplc="0409000F" w:tentative="1">
-      <w:start w:val="1"/>
-      <w:numFmt w:val="decimal"/>
-      <w:lvlText w:val="%4."/>
-      <w:lvlJc w:val="left"/>
-      <w:pPr>
-        <w:ind w:left="1680" w:hanging="420"/>
-      </w:pPr>
-    </w:lvl>
-    <w:lvl w:ilvl="4" w:tplc="04090019" w:tentative="1">
-      <w:start w:val="1"/>
-      <w:numFmt w:val="lowerLetter"/>
-      <w:lvlText w:val="%5)"/>
-      <w:lvlJc w:val="left"/>
-      <w:pPr>
-        <w:ind w:left="2100" w:hanging="420"/>
-      </w:pPr>
-    </w:lvl>
-    <w:lvl w:ilvl="5" w:tplc="0409001B" w:tentative="1">
-      <w:start w:val="1"/>
-      <w:numFmt w:val="lowerRoman"/>
-      <w:lvlText w:val="%6."/>
-      <w:lvlJc w:val="right"/>
-      <w:pPr>
-        <w:ind w:left="2520" w:hanging="420"/>
-      </w:pPr>
-    </w:lvl>
-    <w:lvl w:ilvl="6" w:tplc="0409000F" w:tentative="1">
-      <w:start w:val="1"/>
-      <w:numFmt w:val="decimal"/>
-      <w:lvlText w:val="%7."/>
-      <w:lvlJc w:val="left"/>
-      <w:pPr>
-        <w:ind w:left="2940" w:hanging="420"/>
-      </w:pPr>
-    </w:lvl>
-    <w:lvl w:ilvl="7" w:tplc="04090019" w:tentative="1">
-      <w:start w:val="1"/>
-      <w:numFmt w:val="lowerLetter"/>
-      <w:lvlText w:val="%8)"/>
-      <w:lvlJc w:val="left"/>
-      <w:pPr>
-        <w:ind w:left="3360" w:hanging="420"/>
-      </w:pPr>
-    </w:lvl>
-    <w:lvl w:ilvl="8" w:tplc="0409001B" w:tentative="1">
-      <w:start w:val="1"/>
-      <w:numFmt w:val="lowerRoman"/>
-      <w:lvlText w:val="%9."/>
-      <w:lvlJc w:val="right"/>
-      <w:pPr>
-        <w:ind w:left="3780" w:hanging="420"/>
-      </w:pPr>
-    </w:lvl>
-  </w:abstractNum>
-  <w:abstractNum w:abstractNumId="2" w15:restartNumberingAfterBreak="0">
-    <w:nsid w:val="49FB556A"/>
-    <w:multiLevelType w:val="hybridMultilevel"/>
-    <w:tmpl w:val="30D25F86"/>
-    <w:lvl w:ilvl="0" w:tplc="A61ACEE2">
-      <w:start w:val="1"/>
-      <w:numFmt w:val="decimal"/>
-      <w:lvlText w:val="（%1）"/>
-      <w:lvlJc w:val="left"/>
-      <w:pPr>
-        <w:ind w:left="420" w:hanging="420"/>
-      </w:pPr>
-      <w:rPr>
-        <w:rFonts w:hint="eastAsia"/>
-      </w:rPr>
-    </w:lvl>
-    <w:lvl w:ilvl="1" w:tplc="04090019" w:tentative="1">
-      <w:start w:val="1"/>
-      <w:numFmt w:val="lowerLetter"/>
-      <w:lvlText w:val="%2)"/>
-      <w:lvlJc w:val="left"/>
-      <w:pPr>
-        <w:ind w:left="840" w:hanging="420"/>
-      </w:pPr>
-    </w:lvl>
-    <w:lvl w:ilvl="2" w:tplc="0409001B" w:tentative="1">
-      <w:start w:val="1"/>
-      <w:numFmt w:val="lowerRoman"/>
-      <w:lvlText w:val="%3."/>
-      <w:lvlJc w:val="right"/>
-      <w:pPr>
-        <w:ind w:left="1260" w:hanging="420"/>
-      </w:pPr>
-    </w:lvl>
-    <w:lvl w:ilvl="3" w:tplc="0409000F" w:tentative="1">
-      <w:start w:val="1"/>
-      <w:numFmt w:val="decimal"/>
-      <w:lvlText w:val="%4."/>
-      <w:lvlJc w:val="left"/>
-      <w:pPr>
-        <w:ind w:left="1680" w:hanging="420"/>
-      </w:pPr>
-    </w:lvl>
-    <w:lvl w:ilvl="4" w:tplc="04090019" w:tentative="1">
-      <w:start w:val="1"/>
-      <w:numFmt w:val="lowerLetter"/>
-      <w:lvlText w:val="%5)"/>
-      <w:lvlJc w:val="left"/>
-      <w:pPr>
-        <w:ind w:left="2100" w:hanging="420"/>
-      </w:pPr>
-    </w:lvl>
-    <w:lvl w:ilvl="5" w:tplc="0409001B" w:tentative="1">
-      <w:start w:val="1"/>
-      <w:numFmt w:val="lowerRoman"/>
-      <w:lvlText w:val="%6."/>
-      <w:lvlJc w:val="right"/>
-      <w:pPr>
-        <w:ind w:left="2520" w:hanging="420"/>
-      </w:pPr>
-    </w:lvl>
-    <w:lvl w:ilvl="6" w:tplc="0409000F" w:tentative="1">
-      <w:start w:val="1"/>
-      <w:numFmt w:val="decimal"/>
-      <w:lvlText w:val="%7."/>
-      <w:lvlJc w:val="left"/>
-      <w:pPr>
-        <w:ind w:left="2940" w:hanging="420"/>
-      </w:pPr>
-    </w:lvl>
-    <w:lvl w:ilvl="7" w:tplc="04090019" w:tentative="1">
-      <w:start w:val="1"/>
-      <w:numFmt w:val="lowerLetter"/>
-      <w:lvlText w:val="%8)"/>
-      <w:lvlJc w:val="left"/>
-      <w:pPr>
-        <w:ind w:left="3360" w:hanging="420"/>
-      </w:pPr>
-    </w:lvl>
-    <w:lvl w:ilvl="8" w:tplc="0409001B" w:tentative="1">
+    <w:lvl w:ilvl="8">
       <w:start w:val="1"/>
       <w:numFmt w:val="lowerRoman"/>
       <w:lvlText w:val="%9."/>
@@ -1169,12 +2236,6 @@
   <w:num w:numId="1">
     <w:abstractNumId w:val="0"/>
   </w:num>
-  <w:num w:numId="2">
-    <w:abstractNumId w:val="1"/>
-  </w:num>
-  <w:num w:numId="3">
-    <w:abstractNumId w:val="2"/>
-  </w:num>
 </w:numbering>
 </file>
 
@@ -1184,9 +2245,6 @@
     <w:rPrDefault>
       <w:rPr>
         <w:rFonts w:asciiTheme="minorHAnsi" w:eastAsiaTheme="minorEastAsia" w:hAnsiTheme="minorHAnsi" w:cstheme="minorBidi"/>
-        <w:kern w:val="2"/>
-        <w:sz w:val="21"/>
-        <w:szCs w:val="22"/>
         <w:lang w:val="en-US" w:eastAsia="zh-CN" w:bidi="ar-SA"/>
       </w:rPr>
     </w:rPrDefault>
@@ -1350,7 +2408,6 @@
     <w:lsdException w:name="Table Grid" w:uiPriority="39"/>
     <w:lsdException w:name="Table Theme" w:semiHidden="1" w:unhideWhenUsed="1"/>
     <w:lsdException w:name="Placeholder Text" w:semiHidden="1"/>
-    <w:lsdException w:name="No Spacing" w:uiPriority="1" w:qFormat="1"/>
     <w:lsdException w:name="Light Shading" w:uiPriority="60"/>
     <w:lsdException w:name="Light List" w:uiPriority="61"/>
     <w:lsdException w:name="Light Grid" w:uiPriority="62"/>
@@ -1373,8 +2430,6 @@
     <w:lsdException w:name="Medium List 1 Accent 1" w:uiPriority="65"/>
     <w:lsdException w:name="Revision" w:semiHidden="1"/>
     <w:lsdException w:name="List Paragraph" w:uiPriority="34" w:qFormat="1"/>
-    <w:lsdException w:name="Quote" w:uiPriority="29" w:qFormat="1"/>
-    <w:lsdException w:name="Intense Quote" w:uiPriority="30" w:qFormat="1"/>
     <w:lsdException w:name="Medium List 2 Accent 1" w:uiPriority="66"/>
     <w:lsdException w:name="Medium Grid 1 Accent 1" w:uiPriority="67"/>
     <w:lsdException w:name="Medium Grid 2 Accent 1" w:uiPriority="68"/>
@@ -1578,6 +2633,11 @@
       <w:widowControl w:val="0"/>
       <w:jc w:val="both"/>
     </w:pPr>
+    <w:rPr>
+      <w:kern w:val="2"/>
+      <w:sz w:val="21"/>
+      <w:szCs w:val="22"/>
+    </w:rPr>
   </w:style>
   <w:style w:type="character" w:default="1" w:styleId="a0">
     <w:name w:val="Default Paragraph Font"/>
@@ -1611,7 +2671,6 @@
     <w:basedOn w:val="a0"/>
     <w:uiPriority w:val="20"/>
     <w:qFormat/>
-    <w:rsid w:val="008270D0"/>
     <w:rPr>
       <w:i/>
       <w:iCs/>
@@ -1622,7 +2681,6 @@
     <w:basedOn w:val="a"/>
     <w:uiPriority w:val="34"/>
     <w:qFormat/>
-    <w:rsid w:val="00956F58"/>
     <w:pPr>
       <w:ind w:firstLineChars="200" w:firstLine="420"/>
     </w:pPr>
@@ -1757,7 +2815,7 @@
           <c:smooth val="0"/>
           <c:extLst>
             <c:ext xmlns:c16="http://schemas.microsoft.com/office/drawing/2014/chart" uri="{C3380CC4-5D6E-409C-BE32-E72D297353CC}">
-              <c16:uniqueId val="{00000000-5665-468B-8296-12E003F68EBD}"/>
+              <c16:uniqueId val="{00000000-A022-417D-A288-69874B1651BF}"/>
             </c:ext>
           </c:extLst>
         </c:ser>
@@ -1802,14 +2860,14 @@
               <a:lstStyle/>
               <a:p>
                 <a:pPr>
-                  <a:defRPr sz="1000" b="0" i="0" u="none" strike="noStrike" kern="1200" baseline="0">
+                  <a:defRPr lang="zh-CN" sz="1000" b="0" i="0" u="none" strike="noStrike" kern="1200" baseline="0">
                     <a:solidFill>
                       <a:schemeClr val="tx1">
                         <a:lumMod val="65000"/>
                         <a:lumOff val="35000"/>
                       </a:schemeClr>
                     </a:solidFill>
-                    <a:latin typeface="Sitka Display" panose="02000505000000020004" pitchFamily="2" charset="0"/>
+                    <a:latin typeface="Sitka Display" panose="02000505000000020004" charset="0"/>
                     <a:ea typeface="+mn-ea"/>
                     <a:cs typeface="+mn-cs"/>
                   </a:defRPr>
@@ -1835,14 +2893,14 @@
             <a:lstStyle/>
             <a:p>
               <a:pPr>
-                <a:defRPr sz="1000" b="0" i="0" u="none" strike="noStrike" kern="1200" baseline="0">
+                <a:defRPr lang="zh-CN" sz="1000" b="0" i="0" u="none" strike="noStrike" kern="1200" baseline="0">
                   <a:solidFill>
                     <a:schemeClr val="tx1">
                       <a:lumMod val="65000"/>
                       <a:lumOff val="35000"/>
                     </a:schemeClr>
                   </a:solidFill>
-                  <a:latin typeface="Sitka Display" panose="02000505000000020004" pitchFamily="2" charset="0"/>
+                  <a:latin typeface="Sitka Display" panose="02000505000000020004" charset="0"/>
                   <a:ea typeface="+mn-ea"/>
                   <a:cs typeface="+mn-cs"/>
                 </a:defRPr>
@@ -1873,14 +2931,14 @@
           <a:lstStyle/>
           <a:p>
             <a:pPr>
-              <a:defRPr sz="900" b="0" i="0" u="none" strike="noStrike" kern="1200" baseline="0">
+              <a:defRPr lang="zh-CN" sz="900" b="0" i="0" u="none" strike="noStrike" kern="1200" baseline="0">
                 <a:solidFill>
                   <a:schemeClr val="tx1">
                     <a:lumMod val="65000"/>
                     <a:lumOff val="35000"/>
                   </a:schemeClr>
                 </a:solidFill>
-                <a:latin typeface="Sitka Display" panose="02000505000000020004" pitchFamily="2" charset="0"/>
+                <a:latin typeface="Sitka Display" panose="02000505000000020004" charset="0"/>
                 <a:ea typeface="+mn-ea"/>
                 <a:cs typeface="+mn-cs"/>
               </a:defRPr>
@@ -1936,14 +2994,14 @@
           <a:lstStyle/>
           <a:p>
             <a:pPr>
-              <a:defRPr sz="900" b="0" i="0" u="none" strike="noStrike" kern="1200" baseline="0">
+              <a:defRPr lang="zh-CN" sz="900" b="0" i="0" u="none" strike="noStrike" kern="1200" baseline="0">
                 <a:solidFill>
                   <a:schemeClr val="tx1">
                     <a:lumMod val="65000"/>
                     <a:lumOff val="35000"/>
                   </a:schemeClr>
                 </a:solidFill>
-                <a:latin typeface="Sitka Display" panose="02000505000000020004" pitchFamily="2" charset="0"/>
+                <a:latin typeface="Sitka Display" panose="02000505000000020004" charset="0"/>
                 <a:ea typeface="+mn-ea"/>
                 <a:cs typeface="+mn-cs"/>
               </a:defRPr>
@@ -1965,13 +3023,6 @@
     </c:plotArea>
     <c:plotVisOnly val="1"/>
     <c:dispBlanksAs val="gap"/>
-    <c:extLst>
-      <c:ext xmlns:c16r3="http://schemas.microsoft.com/office/drawing/2017/03/chart" uri="{56B9EC1D-385E-4148-901F-78D8002777C0}">
-        <c16r3:dataDisplayOptions16>
-          <c16r3:dispNaAsBlank val="1"/>
-        </c16r3:dataDisplayOptions16>
-      </c:ext>
-    </c:extLst>
     <c:showDLblsOverMax val="0"/>
   </c:chart>
   <c:spPr>
@@ -1994,8 +3045,8 @@
     <a:lstStyle/>
     <a:p>
       <a:pPr>
-        <a:defRPr>
-          <a:latin typeface="Sitka Display" panose="02000505000000020004" pitchFamily="2" charset="0"/>
+        <a:defRPr lang="zh-CN">
+          <a:latin typeface="Sitka Display" panose="02000505000000020004" charset="0"/>
         </a:defRPr>
       </a:pPr>
       <a:endParaRPr lang="zh-CN"/>
@@ -2134,7 +3185,7 @@
           <c:smooth val="0"/>
           <c:extLst>
             <c:ext xmlns:c16="http://schemas.microsoft.com/office/drawing/2014/chart" uri="{C3380CC4-5D6E-409C-BE32-E72D297353CC}">
-              <c16:uniqueId val="{00000000-F7E5-417A-B5BC-9AB736F87954}"/>
+              <c16:uniqueId val="{00000000-AEEE-4985-8EFD-E93F6FA5442D}"/>
             </c:ext>
           </c:extLst>
         </c:ser>
@@ -2179,14 +3230,14 @@
               <a:lstStyle/>
               <a:p>
                 <a:pPr>
-                  <a:defRPr sz="1000" b="0" i="0" u="none" strike="noStrike" kern="1200" baseline="0">
+                  <a:defRPr lang="zh-CN" sz="1000" b="0" i="0" u="none" strike="noStrike" kern="1200" baseline="0">
                     <a:solidFill>
                       <a:schemeClr val="tx1">
                         <a:lumMod val="65000"/>
                         <a:lumOff val="35000"/>
                       </a:schemeClr>
                     </a:solidFill>
-                    <a:latin typeface="Sitka Display" panose="02000505000000020004" pitchFamily="2" charset="0"/>
+                    <a:latin typeface="Sitka Display" panose="02000505000000020004" charset="0"/>
                     <a:ea typeface="+mn-ea"/>
                     <a:cs typeface="+mn-cs"/>
                   </a:defRPr>
@@ -2212,14 +3263,14 @@
             <a:lstStyle/>
             <a:p>
               <a:pPr>
-                <a:defRPr sz="1000" b="0" i="0" u="none" strike="noStrike" kern="1200" baseline="0">
+                <a:defRPr lang="zh-CN" sz="1000" b="0" i="0" u="none" strike="noStrike" kern="1200" baseline="0">
                   <a:solidFill>
                     <a:schemeClr val="tx1">
                       <a:lumMod val="65000"/>
                       <a:lumOff val="35000"/>
                     </a:schemeClr>
                   </a:solidFill>
-                  <a:latin typeface="Sitka Display" panose="02000505000000020004" pitchFamily="2" charset="0"/>
+                  <a:latin typeface="Sitka Display" panose="02000505000000020004" charset="0"/>
                   <a:ea typeface="+mn-ea"/>
                   <a:cs typeface="+mn-cs"/>
                 </a:defRPr>
@@ -2250,14 +3301,14 @@
           <a:lstStyle/>
           <a:p>
             <a:pPr>
-              <a:defRPr sz="900" b="0" i="0" u="none" strike="noStrike" kern="1200" baseline="0">
+              <a:defRPr lang="zh-CN" sz="900" b="0" i="0" u="none" strike="noStrike" kern="1200" baseline="0">
                 <a:solidFill>
                   <a:schemeClr val="tx1">
                     <a:lumMod val="65000"/>
                     <a:lumOff val="35000"/>
                   </a:schemeClr>
                 </a:solidFill>
-                <a:latin typeface="Sitka Display" panose="02000505000000020004" pitchFamily="2" charset="0"/>
+                <a:latin typeface="Sitka Display" panose="02000505000000020004" charset="0"/>
                 <a:ea typeface="+mn-ea"/>
                 <a:cs typeface="+mn-cs"/>
               </a:defRPr>
@@ -2313,14 +3364,14 @@
           <a:lstStyle/>
           <a:p>
             <a:pPr>
-              <a:defRPr sz="900" b="0" i="0" u="none" strike="noStrike" kern="1200" baseline="0">
+              <a:defRPr lang="zh-CN" sz="900" b="0" i="0" u="none" strike="noStrike" kern="1200" baseline="0">
                 <a:solidFill>
                   <a:schemeClr val="tx1">
                     <a:lumMod val="65000"/>
                     <a:lumOff val="35000"/>
                   </a:schemeClr>
                 </a:solidFill>
-                <a:latin typeface="Sitka Display" panose="02000505000000020004" pitchFamily="2" charset="0"/>
+                <a:latin typeface="Sitka Display" panose="02000505000000020004" charset="0"/>
                 <a:ea typeface="+mn-ea"/>
                 <a:cs typeface="+mn-cs"/>
               </a:defRPr>
@@ -2342,13 +3393,6 @@
     </c:plotArea>
     <c:plotVisOnly val="1"/>
     <c:dispBlanksAs val="gap"/>
-    <c:extLst>
-      <c:ext xmlns:c16r3="http://schemas.microsoft.com/office/drawing/2017/03/chart" uri="{56B9EC1D-385E-4148-901F-78D8002777C0}">
-        <c16r3:dataDisplayOptions16>
-          <c16r3:dispNaAsBlank val="1"/>
-        </c16r3:dataDisplayOptions16>
-      </c:ext>
-    </c:extLst>
     <c:showDLblsOverMax val="0"/>
   </c:chart>
   <c:spPr>
@@ -2371,8 +3415,8 @@
     <a:lstStyle/>
     <a:p>
       <a:pPr>
-        <a:defRPr>
-          <a:latin typeface="Sitka Display" panose="02000505000000020004" pitchFamily="2" charset="0"/>
+        <a:defRPr lang="zh-CN">
+          <a:latin typeface="Sitka Display" panose="02000505000000020004" charset="0"/>
         </a:defRPr>
       </a:pPr>
       <a:endParaRPr lang="zh-CN"/>
@@ -2432,40 +3476,37 @@
           </c:marker>
           <c:xVal>
             <c:numRef>
-              <c:f>Sheet1!$A$2:$A$8</c:f>
+              <c:f>Sheet1!$A$2:$A$7</c:f>
               <c:numCache>
-                <c:formatCode>0%</c:formatCode>
-                <c:ptCount val="7"/>
-                <c:pt idx="0" formatCode="General">
-                  <c:v>0</c:v>
+                <c:formatCode>General</c:formatCode>
+                <c:ptCount val="6"/>
+                <c:pt idx="0">
+                  <c:v>-100</c:v>
                 </c:pt>
                 <c:pt idx="1">
-                  <c:v>0.1</c:v>
+                  <c:v>-50</c:v>
                 </c:pt>
                 <c:pt idx="2">
-                  <c:v>0.2</c:v>
+                  <c:v>50</c:v>
                 </c:pt>
                 <c:pt idx="3">
-                  <c:v>0.1</c:v>
+                  <c:v>-50</c:v>
                 </c:pt>
                 <c:pt idx="4">
-                  <c:v>0.2</c:v>
+                  <c:v>50</c:v>
                 </c:pt>
                 <c:pt idx="5">
-                  <c:v>0.3</c:v>
-                </c:pt>
-                <c:pt idx="6">
-                  <c:v>0.4</c:v>
+                  <c:v>100</c:v>
                 </c:pt>
               </c:numCache>
             </c:numRef>
           </c:xVal>
           <c:yVal>
             <c:numRef>
-              <c:f>Sheet1!$B$2:$B$8</c:f>
+              <c:f>Sheet1!$B$2:$B$7</c:f>
               <c:numCache>
                 <c:formatCode>General</c:formatCode>
-                <c:ptCount val="7"/>
+                <c:ptCount val="6"/>
                 <c:pt idx="0">
                   <c:v>1</c:v>
                 </c:pt>
@@ -2484,16 +3525,13 @@
                 <c:pt idx="5">
                   <c:v>1</c:v>
                 </c:pt>
-                <c:pt idx="6">
-                  <c:v>1</c:v>
-                </c:pt>
               </c:numCache>
             </c:numRef>
           </c:yVal>
           <c:smooth val="0"/>
           <c:extLst>
             <c:ext xmlns:c16="http://schemas.microsoft.com/office/drawing/2014/chart" uri="{C3380CC4-5D6E-409C-BE32-E72D297353CC}">
-              <c16:uniqueId val="{00000000-01B1-434C-94F1-2062644E2FB2}"/>
+              <c16:uniqueId val="{00000000-8217-4E8D-8BFD-86E75CA4F230}"/>
             </c:ext>
           </c:extLst>
         </c:ser>
@@ -2512,8 +3550,8 @@
         <c:axId val="504692256"/>
         <c:scaling>
           <c:orientation val="minMax"/>
-          <c:max val="0.4"/>
-          <c:min val="0"/>
+          <c:max val="100"/>
+          <c:min val="-100"/>
         </c:scaling>
         <c:delete val="0"/>
         <c:axPos val="b"/>
@@ -2538,23 +3576,27 @@
               <a:lstStyle/>
               <a:p>
                 <a:pPr>
-                  <a:defRPr sz="1000" b="0" i="0" u="none" strike="noStrike" kern="1200" baseline="0">
+                  <a:defRPr lang="zh-CN" sz="1000" b="0" i="0" u="none" strike="noStrike" kern="1200" baseline="0">
                     <a:solidFill>
                       <a:schemeClr val="tx1">
                         <a:lumMod val="65000"/>
                         <a:lumOff val="35000"/>
                       </a:schemeClr>
                     </a:solidFill>
-                    <a:latin typeface="Sitka Display" panose="02000505000000020004" pitchFamily="2" charset="0"/>
+                    <a:latin typeface="Sitka Display" panose="02000505000000020004" charset="0"/>
                     <a:ea typeface="+mn-ea"/>
                     <a:cs typeface="+mn-cs"/>
                   </a:defRPr>
                 </a:pPr>
                 <a:r>
-                  <a:rPr lang="en-US"/>
-                  <a:t>feature type</a:t>
+                  <a:rPr lang="en-US" altLang="zh-CN"/>
+                  <a:t>Percentage</a:t>
                 </a:r>
-                <a:endParaRPr lang="zh-CN"/>
+                <a:r>
+                  <a:rPr lang="en-US" altLang="zh-CN" baseline="0"/>
+                  <a:t> Output</a:t>
+                </a:r>
+                <a:endParaRPr lang="zh-CN" altLang="en-US"/>
               </a:p>
             </c:rich>
           </c:tx>
@@ -2571,14 +3613,14 @@
             <a:lstStyle/>
             <a:p>
               <a:pPr>
-                <a:defRPr sz="1000" b="0" i="0" u="none" strike="noStrike" kern="1200" baseline="0">
+                <a:defRPr lang="zh-CN" sz="1000" b="0" i="0" u="none" strike="noStrike" kern="1200" baseline="0">
                   <a:solidFill>
                     <a:schemeClr val="tx1">
                       <a:lumMod val="65000"/>
                       <a:lumOff val="35000"/>
                     </a:schemeClr>
                   </a:solidFill>
-                  <a:latin typeface="Sitka Display" panose="02000505000000020004" pitchFamily="2" charset="0"/>
+                  <a:latin typeface="Sitka Display" panose="02000505000000020004" charset="0"/>
                   <a:ea typeface="+mn-ea"/>
                   <a:cs typeface="+mn-cs"/>
                 </a:defRPr>
@@ -2609,14 +3651,14 @@
           <a:lstStyle/>
           <a:p>
             <a:pPr>
-              <a:defRPr sz="900" b="0" i="0" u="none" strike="noStrike" kern="1200" baseline="0">
+              <a:defRPr lang="zh-CN" sz="900" b="0" i="0" u="none" strike="noStrike" kern="1200" baseline="0">
                 <a:solidFill>
                   <a:schemeClr val="tx1">
                     <a:lumMod val="65000"/>
                     <a:lumOff val="35000"/>
                   </a:schemeClr>
                 </a:solidFill>
-                <a:latin typeface="Sitka Display" panose="02000505000000020004" pitchFamily="2" charset="0"/>
+                <a:latin typeface="Sitka Display" panose="02000505000000020004" charset="0"/>
                 <a:ea typeface="+mn-ea"/>
                 <a:cs typeface="+mn-cs"/>
               </a:defRPr>
@@ -2672,14 +3714,14 @@
           <a:lstStyle/>
           <a:p>
             <a:pPr>
-              <a:defRPr sz="900" b="0" i="0" u="none" strike="noStrike" kern="1200" baseline="0">
+              <a:defRPr lang="zh-CN" sz="900" b="0" i="0" u="none" strike="noStrike" kern="1200" baseline="0">
                 <a:solidFill>
                   <a:schemeClr val="tx1">
                     <a:lumMod val="65000"/>
                     <a:lumOff val="35000"/>
                   </a:schemeClr>
                 </a:solidFill>
-                <a:latin typeface="Sitka Display" panose="02000505000000020004" pitchFamily="2" charset="0"/>
+                <a:latin typeface="Sitka Display" panose="02000505000000020004" charset="0"/>
                 <a:ea typeface="+mn-ea"/>
                 <a:cs typeface="+mn-cs"/>
               </a:defRPr>
@@ -2701,13 +3743,6 @@
     </c:plotArea>
     <c:plotVisOnly val="1"/>
     <c:dispBlanksAs val="gap"/>
-    <c:extLst>
-      <c:ext xmlns:c16r3="http://schemas.microsoft.com/office/drawing/2017/03/chart" uri="{56B9EC1D-385E-4148-901F-78D8002777C0}">
-        <c16r3:dataDisplayOptions16>
-          <c16r3:dispNaAsBlank val="1"/>
-        </c16r3:dataDisplayOptions16>
-      </c:ext>
-    </c:extLst>
     <c:showDLblsOverMax val="0"/>
   </c:chart>
   <c:spPr>
@@ -2730,8 +3765,8 @@
     <a:lstStyle/>
     <a:p>
       <a:pPr>
-        <a:defRPr>
-          <a:latin typeface="Sitka Display" panose="02000505000000020004" pitchFamily="2" charset="0"/>
+        <a:defRPr lang="zh-CN">
+          <a:latin typeface="Sitka Display" panose="02000505000000020004" charset="0"/>
         </a:defRPr>
       </a:pPr>
       <a:endParaRPr lang="zh-CN"/>
@@ -2740,6 +3775,7 @@
   <c:externalData r:id="rId3">
     <c:autoUpdate val="0"/>
   </c:externalData>
+  <c:userShapes r:id="rId4"/>
 </c:chartSpace>
 </file>
 
@@ -4411,6 +5447,174 @@
 </cs:chartStyle>
 </file>
 
+<file path=word/drawings/drawing1.xml><?xml version="1.0" encoding="utf-8"?>
+<c:userShapes xmlns:c="http://schemas.openxmlformats.org/drawingml/2006/chart">
+  <cdr:relSizeAnchor xmlns:cdr="http://schemas.openxmlformats.org/drawingml/2006/chartDrawing">
+    <cdr:from>
+      <cdr:x>0.05586</cdr:x>
+      <cdr:y>0.67025</cdr:y>
+    </cdr:from>
+    <cdr:to>
+      <cdr:x>0.27635</cdr:x>
+      <cdr:y>0.67025</cdr:y>
+    </cdr:to>
+    <cdr:cxnSp macro="">
+      <cdr:nvCxnSpPr>
+        <cdr:cNvPr id="4" name="直接连接符 3"/>
+        <cdr:cNvCxnSpPr/>
+      </cdr:nvCxnSpPr>
+      <cdr:spPr>
+        <a:xfrm xmlns:a="http://schemas.openxmlformats.org/drawingml/2006/main">
+          <a:off x="241300" y="1187450"/>
+          <a:ext cx="952500" cy="0"/>
+        </a:xfrm>
+        <a:prstGeom xmlns:a="http://schemas.openxmlformats.org/drawingml/2006/main" prst="line">
+          <a:avLst/>
+        </a:prstGeom>
+      </cdr:spPr>
+      <cdr:style>
+        <a:lnRef xmlns:a="http://schemas.openxmlformats.org/drawingml/2006/main" idx="3">
+          <a:schemeClr val="accent2"/>
+        </a:lnRef>
+        <a:fillRef xmlns:a="http://schemas.openxmlformats.org/drawingml/2006/main" idx="0">
+          <a:schemeClr val="accent2"/>
+        </a:fillRef>
+        <a:effectRef xmlns:a="http://schemas.openxmlformats.org/drawingml/2006/main" idx="2">
+          <a:schemeClr val="accent2"/>
+        </a:effectRef>
+        <a:fontRef xmlns:a="http://schemas.openxmlformats.org/drawingml/2006/main" idx="minor">
+          <a:schemeClr val="tx1"/>
+        </a:fontRef>
+      </cdr:style>
+    </cdr:cxnSp>
+  </cdr:relSizeAnchor>
+  <cdr:relSizeAnchor xmlns:cdr="http://schemas.openxmlformats.org/drawingml/2006/chartDrawing">
+    <cdr:from>
+      <cdr:x>0.28076</cdr:x>
+      <cdr:y>0.11111</cdr:y>
+    </cdr:from>
+    <cdr:to>
+      <cdr:x>0.70263</cdr:x>
+      <cdr:y>0.67384</cdr:y>
+    </cdr:to>
+    <cdr:cxnSp macro="">
+      <cdr:nvCxnSpPr>
+        <cdr:cNvPr id="6" name="直接连接符 5"/>
+        <cdr:cNvCxnSpPr/>
+      </cdr:nvCxnSpPr>
+      <cdr:spPr>
+        <a:xfrm xmlns:a="http://schemas.openxmlformats.org/drawingml/2006/main" flipV="1">
+          <a:off x="1212850" y="196850"/>
+          <a:ext cx="1822450" cy="996950"/>
+        </a:xfrm>
+        <a:prstGeom xmlns:a="http://schemas.openxmlformats.org/drawingml/2006/main" prst="line">
+          <a:avLst/>
+        </a:prstGeom>
+      </cdr:spPr>
+      <cdr:style>
+        <a:lnRef xmlns:a="http://schemas.openxmlformats.org/drawingml/2006/main" idx="3">
+          <a:schemeClr val="accent2"/>
+        </a:lnRef>
+        <a:fillRef xmlns:a="http://schemas.openxmlformats.org/drawingml/2006/main" idx="0">
+          <a:schemeClr val="accent2"/>
+        </a:fillRef>
+        <a:effectRef xmlns:a="http://schemas.openxmlformats.org/drawingml/2006/main" idx="2">
+          <a:schemeClr val="accent2"/>
+        </a:effectRef>
+        <a:fontRef xmlns:a="http://schemas.openxmlformats.org/drawingml/2006/main" idx="minor">
+          <a:schemeClr val="tx1"/>
+        </a:fontRef>
+      </cdr:style>
+    </cdr:cxnSp>
+  </cdr:relSizeAnchor>
+  <cdr:relSizeAnchor xmlns:cdr="http://schemas.openxmlformats.org/drawingml/2006/chartDrawing">
+    <cdr:from>
+      <cdr:x>0.70263</cdr:x>
+      <cdr:y>0.1147</cdr:y>
+    </cdr:from>
+    <cdr:to>
+      <cdr:x>0.94958</cdr:x>
+      <cdr:y>0.1147</cdr:y>
+    </cdr:to>
+    <cdr:cxnSp macro="">
+      <cdr:nvCxnSpPr>
+        <cdr:cNvPr id="8" name="直接连接符 7"/>
+        <cdr:cNvCxnSpPr/>
+      </cdr:nvCxnSpPr>
+      <cdr:spPr>
+        <a:xfrm xmlns:a="http://schemas.openxmlformats.org/drawingml/2006/main">
+          <a:off x="3035300" y="203200"/>
+          <a:ext cx="1066800" cy="0"/>
+        </a:xfrm>
+        <a:prstGeom xmlns:a="http://schemas.openxmlformats.org/drawingml/2006/main" prst="line">
+          <a:avLst/>
+        </a:prstGeom>
+      </cdr:spPr>
+      <cdr:style>
+        <a:lnRef xmlns:a="http://schemas.openxmlformats.org/drawingml/2006/main" idx="3">
+          <a:schemeClr val="accent2"/>
+        </a:lnRef>
+        <a:fillRef xmlns:a="http://schemas.openxmlformats.org/drawingml/2006/main" idx="0">
+          <a:schemeClr val="accent2"/>
+        </a:fillRef>
+        <a:effectRef xmlns:a="http://schemas.openxmlformats.org/drawingml/2006/main" idx="2">
+          <a:schemeClr val="accent2"/>
+        </a:effectRef>
+        <a:fontRef xmlns:a="http://schemas.openxmlformats.org/drawingml/2006/main" idx="minor">
+          <a:schemeClr val="tx1"/>
+        </a:fontRef>
+      </cdr:style>
+    </cdr:cxnSp>
+  </cdr:relSizeAnchor>
+  <cdr:relSizeAnchor xmlns:cdr="http://schemas.openxmlformats.org/drawingml/2006/chartDrawing">
+    <cdr:from>
+      <cdr:x>0.93341</cdr:x>
+      <cdr:y>0.39427</cdr:y>
+    </cdr:from>
+    <cdr:to>
+      <cdr:x>0.95399</cdr:x>
+      <cdr:y>0.44086</cdr:y>
+    </cdr:to>
+    <cdr:sp macro="" textlink="">
+      <cdr:nvSpPr>
+        <cdr:cNvPr id="9" name="椭圆 8"/>
+        <cdr:cNvSpPr/>
+      </cdr:nvSpPr>
+      <cdr:spPr>
+        <a:xfrm xmlns:a="http://schemas.openxmlformats.org/drawingml/2006/main">
+          <a:off x="4032250" y="698500"/>
+          <a:ext cx="88900" cy="82550"/>
+        </a:xfrm>
+        <a:prstGeom xmlns:a="http://schemas.openxmlformats.org/drawingml/2006/main" prst="ellipse">
+          <a:avLst/>
+        </a:prstGeom>
+      </cdr:spPr>
+      <cdr:style>
+        <a:lnRef xmlns:a="http://schemas.openxmlformats.org/drawingml/2006/main" idx="0">
+          <a:schemeClr val="accent2"/>
+        </a:lnRef>
+        <a:fillRef xmlns:a="http://schemas.openxmlformats.org/drawingml/2006/main" idx="3">
+          <a:schemeClr val="accent2"/>
+        </a:fillRef>
+        <a:effectRef xmlns:a="http://schemas.openxmlformats.org/drawingml/2006/main" idx="3">
+          <a:schemeClr val="accent2"/>
+        </a:effectRef>
+        <a:fontRef xmlns:a="http://schemas.openxmlformats.org/drawingml/2006/main" idx="minor">
+          <a:schemeClr val="lt1"/>
+        </a:fontRef>
+      </cdr:style>
+      <cdr:txBody>
+        <a:bodyPr xmlns:a="http://schemas.openxmlformats.org/drawingml/2006/main" vertOverflow="clip"/>
+        <a:lstStyle xmlns:a="http://schemas.openxmlformats.org/drawingml/2006/main"/>
+        <a:p xmlns:a="http://schemas.openxmlformats.org/drawingml/2006/main">
+          <a:endParaRPr lang="zh-CN"/>
+        </a:p>
+      </cdr:txBody>
+    </cdr:sp>
+  </cdr:relSizeAnchor>
+</c:userShapes>
+</file>
+
 <file path=word/theme/theme1.xml><?xml version="1.0" encoding="utf-8"?>
 <a:theme xmlns:a="http://schemas.openxmlformats.org/drawingml/2006/main" name="Office 主题​​">
   <a:themeElements>
@@ -4454,7 +5658,7 @@
     </a:clrScheme>
     <a:fontScheme name="Office">
       <a:majorFont>
-        <a:latin typeface="等线 Light" panose="020F0302020204030204"/>
+        <a:latin typeface="等线 Light"/>
         <a:ea typeface=""/>
         <a:cs typeface=""/>
         <a:font script="Jpan" typeface="游ゴシック Light"/>
@@ -4487,26 +5691,9 @@
         <a:font script="Viet" typeface="Times New Roman"/>
         <a:font script="Uigh" typeface="Microsoft Uighur"/>
         <a:font script="Geor" typeface="Sylfaen"/>
-        <a:font script="Armn" typeface="Arial"/>
-        <a:font script="Bugi" typeface="Leelawadee UI"/>
-        <a:font script="Bopo" typeface="Microsoft JhengHei"/>
-        <a:font script="Java" typeface="Javanese Text"/>
-        <a:font script="Lisu" typeface="Segoe UI"/>
-        <a:font script="Mymr" typeface="Myanmar Text"/>
-        <a:font script="Nkoo" typeface="Ebrima"/>
-        <a:font script="Olck" typeface="Nirmala UI"/>
-        <a:font script="Osma" typeface="Ebrima"/>
-        <a:font script="Phag" typeface="Phagspa"/>
-        <a:font script="Syrn" typeface="Estrangelo Edessa"/>
-        <a:font script="Syrj" typeface="Estrangelo Edessa"/>
-        <a:font script="Syre" typeface="Estrangelo Edessa"/>
-        <a:font script="Sora" typeface="Nirmala UI"/>
-        <a:font script="Tale" typeface="Microsoft Tai Le"/>
-        <a:font script="Talu" typeface="Microsoft New Tai Lue"/>
-        <a:font script="Tfng" typeface="Ebrima"/>
       </a:majorFont>
       <a:minorFont>
-        <a:latin typeface="等线" panose="020F0502020204030204"/>
+        <a:latin typeface="等线"/>
         <a:ea typeface=""/>
         <a:cs typeface=""/>
         <a:font script="Jpan" typeface="游明朝"/>
@@ -4539,23 +5726,6 @@
         <a:font script="Viet" typeface="Arial"/>
         <a:font script="Uigh" typeface="Microsoft Uighur"/>
         <a:font script="Geor" typeface="Sylfaen"/>
-        <a:font script="Armn" typeface="Arial"/>
-        <a:font script="Bugi" typeface="Leelawadee UI"/>
-        <a:font script="Bopo" typeface="Microsoft JhengHei"/>
-        <a:font script="Java" typeface="Javanese Text"/>
-        <a:font script="Lisu" typeface="Segoe UI"/>
-        <a:font script="Mymr" typeface="Myanmar Text"/>
-        <a:font script="Nkoo" typeface="Ebrima"/>
-        <a:font script="Olck" typeface="Nirmala UI"/>
-        <a:font script="Osma" typeface="Ebrima"/>
-        <a:font script="Phag" typeface="Phagspa"/>
-        <a:font script="Syrn" typeface="Estrangelo Edessa"/>
-        <a:font script="Syrj" typeface="Estrangelo Edessa"/>
-        <a:font script="Syre" typeface="Estrangelo Edessa"/>
-        <a:font script="Sora" typeface="Nirmala UI"/>
-        <a:font script="Tale" typeface="Microsoft Tai Le"/>
-        <a:font script="Talu" typeface="Microsoft New Tai Lue"/>
-        <a:font script="Tfng" typeface="Ebrima"/>
       </a:minorFont>
     </a:fontScheme>
     <a:fmtScheme name="Office">
@@ -4698,10 +5868,24 @@
   </a:themeElements>
   <a:objectDefaults/>
   <a:extraClrSchemeLst/>
-  <a:extLst>
-    <a:ext uri="{05A4C25C-085E-4340-85A3-A5531E510DB2}">
-      <thm15:themeFamily xmlns:thm15="http://schemas.microsoft.com/office/thememl/2012/main" name="Office Theme" id="{62F939B6-93AF-4DB8-9C6B-D6C7DFDC589F}" vid="{4A3C46E8-61CC-4603-A589-7422A47A8E4A}"/>
-    </a:ext>
-  </a:extLst>
 </a:theme>
+</file>
+
+<file path=customXml/item1.xml><?xml version="1.0" encoding="utf-8"?>
+<s:customData xmlns="http://www.wps.cn/officeDocument/2013/wpsCustomData" xmlns:s="http://www.wps.cn/officeDocument/2013/wpsCustomData">
+  <customSectProps>
+    <customSectPr/>
+  </customSectProps>
+  <customShpExts>
+    <customShpInfo spid="_x0000_s1026" textRotate="1"/>
+  </customShpExts>
+</s:customData>
+</file>
+
+<file path=customXml/itemProps1.xml><?xml version="1.0" encoding="utf-8"?>
+<ds:datastoreItem xmlns:ds="http://schemas.openxmlformats.org/officeDocument/2006/customXml" ds:itemID="{B1977F7D-205B-4081-913C-38D41E755F92}">
+  <ds:schemaRefs>
+    <ds:schemaRef ds:uri="http://www.wps.cn/officeDocument/2013/wpsCustomData"/>
+  </ds:schemaRefs>
+</ds:datastoreItem>
 </file>
</xml_diff>